<commit_message>
MadixKo & Manual Update Version 0.0
Added MadixKo equation to MadixKo Excel Sheet. Updated Manual, changed "Signal Relative to CO" to "Concentration Relative to CO" in the MadixKo equation.
</commit_message>
<xml_diff>
--- a/Documentation/MSRESOLVE_MANUAL35.2.docx
+++ b/Documentation/MSRESOLVE_MANUAL35.2.docx
@@ -1,6 +1,6 @@
 
 <file path=word/document.xml><?xml version="1.0" encoding="utf-8"?>
-<w:document xmlns:wpc="http://schemas.microsoft.com/office/word/2010/wordprocessingCanvas" xmlns:cx="http://schemas.microsoft.com/office/drawing/2014/chartex" xmlns:cx1="http://schemas.microsoft.com/office/drawing/2015/9/8/chartex" xmlns:cx2="http://schemas.microsoft.com/office/drawing/2015/10/21/chartex" xmlns:cx3="http://schemas.microsoft.com/office/drawing/2016/5/9/chartex" xmlns:cx4="http://schemas.microsoft.com/office/drawing/2016/5/10/chartex" xmlns:cx5="http://schemas.microsoft.com/office/drawing/2016/5/11/chartex" xmlns:cx6="http://schemas.microsoft.com/office/drawing/2016/5/12/chartex" xmlns:cx7="http://schemas.microsoft.com/office/drawing/2016/5/13/chartex" xmlns:cx8="http://schemas.microsoft.com/office/drawing/2016/5/14/chartex" xmlns:mc="http://schemas.openxmlformats.org/markup-compatibility/2006" xmlns:aink="http://schemas.microsoft.com/office/drawing/2016/ink" xmlns:am3d="http://schemas.microsoft.com/office/drawing/2017/model3d" xmlns:o="urn:schemas-microsoft-com:office:office" xmlns:r="http://schemas.openxmlformats.org/officeDocument/2006/relationships" xmlns:m="http://schemas.openxmlformats.org/officeDocument/2006/math" xmlns:v="urn:schemas-microsoft-com:vml" xmlns:wp14="http://schemas.microsoft.com/office/word/2010/wordprocessingDrawing" xmlns:wp="http://schemas.openxmlformats.org/drawingml/2006/wordprocessingDrawing" xmlns:w10="urn:schemas-microsoft-com:office:word" xmlns:w="http://schemas.openxmlformats.org/wordprocessingml/2006/main" xmlns:w14="http://schemas.microsoft.com/office/word/2010/wordml" xmlns:w15="http://schemas.microsoft.com/office/word/2012/wordml" xmlns:w16cex="http://schemas.microsoft.com/office/word/2018/wordml/cex" xmlns:w16cid="http://schemas.microsoft.com/office/word/2016/wordml/cid" xmlns:w16="http://schemas.microsoft.com/office/word/2018/wordml" xmlns:w16se="http://schemas.microsoft.com/office/word/2015/wordml/symex" xmlns:wpg="http://schemas.microsoft.com/office/word/2010/wordprocessingGroup" xmlns:wpi="http://schemas.microsoft.com/office/word/2010/wordprocessingInk" xmlns:wne="http://schemas.microsoft.com/office/word/2006/wordml" xmlns:wps="http://schemas.microsoft.com/office/word/2010/wordprocessingShape" mc:Ignorable="w14 w15 w16se w16cid w16 w16cex wp14">
+<w:document xmlns:wpc="http://schemas.microsoft.com/office/word/2010/wordprocessingCanvas" xmlns:cx="http://schemas.microsoft.com/office/drawing/2014/chartex" xmlns:cx1="http://schemas.microsoft.com/office/drawing/2015/9/8/chartex" xmlns:cx2="http://schemas.microsoft.com/office/drawing/2015/10/21/chartex" xmlns:cx3="http://schemas.microsoft.com/office/drawing/2016/5/9/chartex" xmlns:cx4="http://schemas.microsoft.com/office/drawing/2016/5/10/chartex" xmlns:cx5="http://schemas.microsoft.com/office/drawing/2016/5/11/chartex" xmlns:cx6="http://schemas.microsoft.com/office/drawing/2016/5/12/chartex" xmlns:cx7="http://schemas.microsoft.com/office/drawing/2016/5/13/chartex" xmlns:cx8="http://schemas.microsoft.com/office/drawing/2016/5/14/chartex" xmlns:mc="http://schemas.openxmlformats.org/markup-compatibility/2006" xmlns:aink="http://schemas.microsoft.com/office/drawing/2016/ink" xmlns:am3d="http://schemas.microsoft.com/office/drawing/2017/model3d" xmlns:o="urn:schemas-microsoft-com:office:office" xmlns:r="http://schemas.openxmlformats.org/officeDocument/2006/relationships" xmlns:m="http://schemas.openxmlformats.org/officeDocument/2006/math" xmlns:v="urn:schemas-microsoft-com:vml" xmlns:wp14="http://schemas.microsoft.com/office/word/2010/wordprocessingDrawing" xmlns:wp="http://schemas.openxmlformats.org/drawingml/2006/wordprocessingDrawing" xmlns:w10="urn:schemas-microsoft-com:office:word" xmlns:w="http://schemas.openxmlformats.org/wordprocessingml/2006/main" xmlns:w14="http://schemas.microsoft.com/office/word/2010/wordml" xmlns:w15="http://schemas.microsoft.com/office/word/2012/wordml" xmlns:w16cex="http://schemas.microsoft.com/office/word/2018/wordml/cex" xmlns:w16cid="http://schemas.microsoft.com/office/word/2016/wordml/cid" xmlns:w16="http://schemas.microsoft.com/office/word/2018/wordml" xmlns:w16sdtdh="http://schemas.microsoft.com/office/word/2020/wordml/sdtdatahash" xmlns:w16se="http://schemas.microsoft.com/office/word/2015/wordml/symex" xmlns:wpg="http://schemas.microsoft.com/office/word/2010/wordprocessingGroup" xmlns:wpi="http://schemas.microsoft.com/office/word/2010/wordprocessingInk" xmlns:wne="http://schemas.microsoft.com/office/word/2006/wordml" xmlns:wps="http://schemas.microsoft.com/office/word/2010/wordprocessingShape" mc:Ignorable="w14 w15 w16se w16cid w16 w16cex w16sdtdh wp14">
   <w:body>
     <w:p>
       <w:pPr>
@@ -6440,7 +6440,7 @@
                     <pic:cNvPicPr/>
                   </pic:nvPicPr>
                   <pic:blipFill>
-                    <a:blip r:embed="rId19"/>
+                    <a:blip r:embed="rId20"/>
                     <a:stretch>
                       <a:fillRect/>
                     </a:stretch>
@@ -6562,7 +6562,7 @@
                     </pic:cNvPicPr>
                   </pic:nvPicPr>
                   <pic:blipFill>
-                    <a:blip r:embed="rId20">
+                    <a:blip r:embed="rId21">
                       <a:extLst>
                         <a:ext uri="{28A0092B-C50C-407E-A947-70E740481C1C}">
                           <a14:useLocalDpi xmlns:a14="http://schemas.microsoft.com/office/drawing/2010/main" val="0"/>
@@ -6644,7 +6644,7 @@
                     </pic:cNvPicPr>
                   </pic:nvPicPr>
                   <pic:blipFill>
-                    <a:blip r:embed="rId21">
+                    <a:blip r:embed="rId22">
                       <a:extLst>
                         <a:ext uri="{28A0092B-C50C-407E-A947-70E740481C1C}">
                           <a14:useLocalDpi xmlns:a14="http://schemas.microsoft.com/office/drawing/2010/main" val="0"/>
@@ -6710,7 +6710,7 @@
                     </pic:cNvPicPr>
                   </pic:nvPicPr>
                   <pic:blipFill>
-                    <a:blip r:embed="rId22">
+                    <a:blip r:embed="rId23">
                       <a:extLst>
                         <a:ext uri="{28A0092B-C50C-407E-A947-70E740481C1C}">
                           <a14:useLocalDpi xmlns:a14="http://schemas.microsoft.com/office/drawing/2010/main" val="0"/>
@@ -6769,7 +6769,7 @@
                     </pic:cNvPicPr>
                   </pic:nvPicPr>
                   <pic:blipFill>
-                    <a:blip r:embed="rId23">
+                    <a:blip r:embed="rId24">
                       <a:extLst>
                         <a:ext uri="{28A0092B-C50C-407E-A947-70E740481C1C}">
                           <a14:useLocalDpi xmlns:a14="http://schemas.microsoft.com/office/drawing/2010/main" val="0"/>
@@ -6992,7 +6992,7 @@
                     </pic:cNvPicPr>
                   </pic:nvPicPr>
                   <pic:blipFill>
-                    <a:blip r:embed="rId24">
+                    <a:blip r:embed="rId25">
                       <a:extLst>
                         <a:ext uri="{28A0092B-C50C-407E-A947-70E740481C1C}">
                           <a14:useLocalDpi xmlns:a14="http://schemas.microsoft.com/office/drawing/2010/main" val="0"/>
@@ -7168,7 +7168,7 @@
                     </pic:cNvPicPr>
                   </pic:nvPicPr>
                   <pic:blipFill>
-                    <a:blip r:embed="rId25">
+                    <a:blip r:embed="rId26">
                       <a:extLst>
                         <a:ext uri="{28A0092B-C50C-407E-A947-70E740481C1C}">
                           <a14:useLocalDpi xmlns:a14="http://schemas.microsoft.com/office/drawing/2010/main" val="0"/>
@@ -7229,7 +7229,7 @@
                     </pic:cNvPicPr>
                   </pic:nvPicPr>
                   <pic:blipFill>
-                    <a:blip r:embed="rId26">
+                    <a:blip r:embed="rId27">
                       <a:extLst>
                         <a:ext uri="{28A0092B-C50C-407E-A947-70E740481C1C}">
                           <a14:useLocalDpi xmlns:a14="http://schemas.microsoft.com/office/drawing/2010/main" val="0"/>
@@ -7678,7 +7678,7 @@
                     </pic:cNvPicPr>
                   </pic:nvPicPr>
                   <pic:blipFill>
-                    <a:blip r:embed="rId27">
+                    <a:blip r:embed="rId28">
                       <a:extLst>
                         <a:ext uri="{28A0092B-C50C-407E-A947-70E740481C1C}">
                           <a14:useLocalDpi xmlns:a14="http://schemas.microsoft.com/office/drawing/2010/main" val="0"/>
@@ -7830,7 +7830,7 @@
                     </pic:cNvPicPr>
                   </pic:nvPicPr>
                   <pic:blipFill>
-                    <a:blip r:embed="rId28">
+                    <a:blip r:embed="rId29">
                       <a:extLst>
                         <a:ext uri="{28A0092B-C50C-407E-A947-70E740481C1C}">
                           <a14:useLocalDpi xmlns:a14="http://schemas.microsoft.com/office/drawing/2010/main" val="0"/>
@@ -7892,7 +7892,7 @@
                     </pic:cNvPicPr>
                   </pic:nvPicPr>
                   <pic:blipFill>
-                    <a:blip r:embed="rId29">
+                    <a:blip r:embed="rId30">
                       <a:extLst>
                         <a:ext uri="{28A0092B-C50C-407E-A947-70E740481C1C}">
                           <a14:useLocalDpi xmlns:a14="http://schemas.microsoft.com/office/drawing/2010/main" val="0"/>
@@ -8073,7 +8073,7 @@
                     </pic:cNvPicPr>
                   </pic:nvPicPr>
                   <pic:blipFill>
-                    <a:blip r:embed="rId30" cstate="print">
+                    <a:blip r:embed="rId31" cstate="print">
                       <a:extLst>
                         <a:ext uri="{28A0092B-C50C-407E-A947-70E740481C1C}">
                           <a14:useLocalDpi xmlns:a14="http://schemas.microsoft.com/office/drawing/2010/main" val="0"/>
@@ -8136,7 +8136,7 @@
                     </pic:cNvPicPr>
                   </pic:nvPicPr>
                   <pic:blipFill>
-                    <a:blip r:embed="rId31">
+                    <a:blip r:embed="rId32">
                       <a:extLst>
                         <a:ext uri="{28A0092B-C50C-407E-A947-70E740481C1C}">
                           <a14:useLocalDpi xmlns:a14="http://schemas.microsoft.com/office/drawing/2010/main" val="0"/>
@@ -8464,7 +8464,7 @@
                     <pic:cNvPicPr/>
                   </pic:nvPicPr>
                   <pic:blipFill>
-                    <a:blip r:embed="rId32">
+                    <a:blip r:embed="rId33">
                       <a:extLst>
                         <a:ext uri="{28A0092B-C50C-407E-A947-70E740481C1C}">
                           <a14:useLocalDpi xmlns:a14="http://schemas.microsoft.com/office/drawing/2010/main" val="0"/>
@@ -8519,7 +8519,7 @@
                     <pic:cNvPicPr/>
                   </pic:nvPicPr>
                   <pic:blipFill>
-                    <a:blip r:embed="rId33">
+                    <a:blip r:embed="rId34">
                       <a:extLst>
                         <a:ext uri="{28A0092B-C50C-407E-A947-70E740481C1C}">
                           <a14:useLocalDpi xmlns:a14="http://schemas.microsoft.com/office/drawing/2010/main" val="0"/>
@@ -8690,7 +8690,7 @@
                     <pic:cNvPicPr/>
                   </pic:nvPicPr>
                   <pic:blipFill>
-                    <a:blip r:embed="rId34">
+                    <a:blip r:embed="rId35">
                       <a:extLst>
                         <a:ext uri="{28A0092B-C50C-407E-A947-70E740481C1C}">
                           <a14:useLocalDpi xmlns:a14="http://schemas.microsoft.com/office/drawing/2010/main" val="0"/>
@@ -8855,7 +8855,7 @@
                     <pic:cNvPicPr/>
                   </pic:nvPicPr>
                   <pic:blipFill>
-                    <a:blip r:embed="rId35">
+                    <a:blip r:embed="rId36">
                       <a:extLst>
                         <a:ext uri="{28A0092B-C50C-407E-A947-70E740481C1C}">
                           <a14:useLocalDpi xmlns:a14="http://schemas.microsoft.com/office/drawing/2010/main" val="0"/>
@@ -9102,7 +9102,7 @@
                     <pic:cNvPicPr/>
                   </pic:nvPicPr>
                   <pic:blipFill>
-                    <a:blip r:embed="rId36">
+                    <a:blip r:embed="rId37">
                       <a:extLst>
                         <a:ext uri="{28A0092B-C50C-407E-A947-70E740481C1C}">
                           <a14:useLocalDpi xmlns:a14="http://schemas.microsoft.com/office/drawing/2010/main" val="0"/>
@@ -9298,7 +9298,7 @@
                     <pic:cNvPicPr/>
                   </pic:nvPicPr>
                   <pic:blipFill>
-                    <a:blip r:embed="rId37">
+                    <a:blip r:embed="rId38">
                       <a:extLst>
                         <a:ext uri="{28A0092B-C50C-407E-A947-70E740481C1C}">
                           <a14:useLocalDpi xmlns:a14="http://schemas.microsoft.com/office/drawing/2010/main" val="0"/>
@@ -9355,7 +9355,7 @@
                     <pic:cNvPicPr/>
                   </pic:nvPicPr>
                   <pic:blipFill>
-                    <a:blip r:embed="rId38">
+                    <a:blip r:embed="rId39">
                       <a:extLst>
                         <a:ext uri="{28A0092B-C50C-407E-A947-70E740481C1C}">
                           <a14:useLocalDpi xmlns:a14="http://schemas.microsoft.com/office/drawing/2010/main" val="0"/>
@@ -9455,7 +9455,7 @@
                     <pic:cNvPicPr/>
                   </pic:nvPicPr>
                   <pic:blipFill>
-                    <a:blip r:embed="rId39"/>
+                    <a:blip r:embed="rId40"/>
                     <a:stretch>
                       <a:fillRect/>
                     </a:stretch>
@@ -9615,7 +9615,7 @@
                     <pic:cNvPicPr/>
                   </pic:nvPicPr>
                   <pic:blipFill>
-                    <a:blip r:embed="rId40"/>
+                    <a:blip r:embed="rId41"/>
                     <a:stretch>
                       <a:fillRect/>
                     </a:stretch>
@@ -9658,7 +9658,7 @@
                     <pic:cNvPicPr/>
                   </pic:nvPicPr>
                   <pic:blipFill>
-                    <a:blip r:embed="rId41"/>
+                    <a:blip r:embed="rId42"/>
                     <a:stretch>
                       <a:fillRect/>
                     </a:stretch>
@@ -9886,7 +9886,7 @@
                     <pic:cNvPicPr/>
                   </pic:nvPicPr>
                   <pic:blipFill>
-                    <a:blip r:embed="rId42"/>
+                    <a:blip r:embed="rId43"/>
                     <a:stretch>
                       <a:fillRect/>
                     </a:stretch>
@@ -10022,7 +10022,7 @@
                     <pic:cNvPicPr/>
                   </pic:nvPicPr>
                   <pic:blipFill>
-                    <a:blip r:embed="rId43"/>
+                    <a:blip r:embed="rId44"/>
                     <a:stretch>
                       <a:fillRect/>
                     </a:stretch>
@@ -10236,7 +10236,7 @@
                     <pic:cNvPicPr/>
                   </pic:nvPicPr>
                   <pic:blipFill>
-                    <a:blip r:embed="rId44"/>
+                    <a:blip r:embed="rId45"/>
                     <a:stretch>
                       <a:fillRect/>
                     </a:stretch>
@@ -10289,7 +10289,7 @@
                     <pic:cNvPicPr/>
                   </pic:nvPicPr>
                   <pic:blipFill>
-                    <a:blip r:embed="rId45"/>
+                    <a:blip r:embed="rId46"/>
                     <a:stretch>
                       <a:fillRect/>
                     </a:stretch>
@@ -10467,7 +10467,7 @@
                     <pic:cNvPicPr/>
                   </pic:nvPicPr>
                   <pic:blipFill>
-                    <a:blip r:embed="rId46"/>
+                    <a:blip r:embed="rId47"/>
                     <a:stretch>
                       <a:fillRect/>
                     </a:stretch>
@@ -10603,7 +10603,7 @@
                     <pic:cNvPicPr/>
                   </pic:nvPicPr>
                   <pic:blipFill>
-                    <a:blip r:embed="rId47"/>
+                    <a:blip r:embed="rId48"/>
                     <a:stretch>
                       <a:fillRect/>
                     </a:stretch>
@@ -10813,7 +10813,7 @@
                     <pic:cNvPicPr/>
                   </pic:nvPicPr>
                   <pic:blipFill>
-                    <a:blip r:embed="rId48">
+                    <a:blip r:embed="rId49">
                       <a:extLst>
                         <a:ext uri="{28A0092B-C50C-407E-A947-70E740481C1C}">
                           <a14:useLocalDpi xmlns:a14="http://schemas.microsoft.com/office/drawing/2010/main" val="0"/>
@@ -10996,7 +10996,7 @@
                     </pic:cNvPicPr>
                   </pic:nvPicPr>
                   <pic:blipFill>
-                    <a:blip r:embed="rId49">
+                    <a:blip r:embed="rId50">
                       <a:extLst>
                         <a:ext uri="{28A0092B-C50C-407E-A947-70E740481C1C}">
                           <a14:useLocalDpi xmlns:a14="http://schemas.microsoft.com/office/drawing/2010/main" val="0"/>
@@ -11124,7 +11124,7 @@
                     </pic:cNvPicPr>
                   </pic:nvPicPr>
                   <pic:blipFill>
-                    <a:blip r:embed="rId50">
+                    <a:blip r:embed="rId51">
                       <a:extLst>
                         <a:ext uri="{28A0092B-C50C-407E-A947-70E740481C1C}">
                           <a14:useLocalDpi xmlns:a14="http://schemas.microsoft.com/office/drawing/2010/main" val="0"/>
@@ -11452,7 +11452,7 @@
                     <pic:cNvPicPr/>
                   </pic:nvPicPr>
                   <pic:blipFill>
-                    <a:blip r:embed="rId51"/>
+                    <a:blip r:embed="rId52"/>
                     <a:stretch>
                       <a:fillRect/>
                     </a:stretch>
@@ -11523,7 +11523,7 @@
                     </pic:cNvPicPr>
                   </pic:nvPicPr>
                   <pic:blipFill>
-                    <a:blip r:embed="rId52">
+                    <a:blip r:embed="rId53">
                       <a:extLst>
                         <a:ext uri="{28A0092B-C50C-407E-A947-70E740481C1C}">
                           <a14:useLocalDpi xmlns:a14="http://schemas.microsoft.com/office/drawing/2010/main" val="0"/>
@@ -11574,7 +11574,7 @@
                     </pic:cNvPicPr>
                   </pic:nvPicPr>
                   <pic:blipFill>
-                    <a:blip r:embed="rId53">
+                    <a:blip r:embed="rId54">
                       <a:extLst>
                         <a:ext uri="{28A0092B-C50C-407E-A947-70E740481C1C}">
                           <a14:useLocalDpi xmlns:a14="http://schemas.microsoft.com/office/drawing/2010/main" val="0"/>
@@ -12120,7 +12120,7 @@
                     </pic:cNvPicPr>
                   </pic:nvPicPr>
                   <pic:blipFill>
-                    <a:blip r:embed="rId54">
+                    <a:blip r:embed="rId55">
                       <a:extLst>
                         <a:ext uri="{28A0092B-C50C-407E-A947-70E740481C1C}">
                           <a14:useLocalDpi xmlns:a14="http://schemas.microsoft.com/office/drawing/2010/main" val="0"/>
@@ -12264,7 +12264,7 @@
                     </pic:cNvPicPr>
                   </pic:nvPicPr>
                   <pic:blipFill>
-                    <a:blip r:embed="rId55">
+                    <a:blip r:embed="rId56">
                       <a:extLst>
                         <a:ext uri="{28A0092B-C50C-407E-A947-70E740481C1C}">
                           <a14:useLocalDpi xmlns:a14="http://schemas.microsoft.com/office/drawing/2010/main" val="0"/>
@@ -12323,7 +12323,7 @@
                     </pic:cNvPicPr>
                   </pic:nvPicPr>
                   <pic:blipFill>
-                    <a:blip r:embed="rId56">
+                    <a:blip r:embed="rId57">
                       <a:extLst>
                         <a:ext uri="{28A0092B-C50C-407E-A947-70E740481C1C}">
                           <a14:useLocalDpi xmlns:a14="http://schemas.microsoft.com/office/drawing/2010/main" val="0"/>
@@ -12532,7 +12532,7 @@
                     </pic:cNvPicPr>
                   </pic:nvPicPr>
                   <pic:blipFill>
-                    <a:blip r:embed="rId57">
+                    <a:blip r:embed="rId58">
                       <a:extLst>
                         <a:ext uri="{28A0092B-C50C-407E-A947-70E740481C1C}">
                           <a14:useLocalDpi xmlns:a14="http://schemas.microsoft.com/office/drawing/2010/main" val="0"/>
@@ -12598,7 +12598,7 @@
                     </pic:cNvPicPr>
                   </pic:nvPicPr>
                   <pic:blipFill>
-                    <a:blip r:embed="rId58">
+                    <a:blip r:embed="rId59">
                       <a:extLst>
                         <a:ext uri="{28A0092B-C50C-407E-A947-70E740481C1C}">
                           <a14:useLocalDpi xmlns:a14="http://schemas.microsoft.com/office/drawing/2010/main" val="0"/>
@@ -13336,7 +13336,7 @@
                     </pic:cNvPicPr>
                   </pic:nvPicPr>
                   <pic:blipFill>
-                    <a:blip r:embed="rId59">
+                    <a:blip r:embed="rId60">
                       <a:extLst>
                         <a:ext uri="{28A0092B-C50C-407E-A947-70E740481C1C}">
                           <a14:useLocalDpi xmlns:a14="http://schemas.microsoft.com/office/drawing/2010/main" val="0"/>
@@ -13394,7 +13394,7 @@
                     </pic:cNvPicPr>
                   </pic:nvPicPr>
                   <pic:blipFill>
-                    <a:blip r:embed="rId60">
+                    <a:blip r:embed="rId61">
                       <a:extLst>
                         <a:ext uri="{28A0092B-C50C-407E-A947-70E740481C1C}">
                           <a14:useLocalDpi xmlns:a14="http://schemas.microsoft.com/office/drawing/2010/main" val="0"/>
@@ -13481,7 +13481,7 @@
                     </pic:cNvPicPr>
                   </pic:nvPicPr>
                   <pic:blipFill>
-                    <a:blip r:embed="rId61">
+                    <a:blip r:embed="rId62">
                       <a:extLst>
                         <a:ext uri="{28A0092B-C50C-407E-A947-70E740481C1C}">
                           <a14:useLocalDpi xmlns:a14="http://schemas.microsoft.com/office/drawing/2010/main" val="0"/>
@@ -13534,7 +13534,7 @@
                     </pic:cNvPicPr>
                   </pic:nvPicPr>
                   <pic:blipFill>
-                    <a:blip r:embed="rId62">
+                    <a:blip r:embed="rId63">
                       <a:extLst>
                         <a:ext uri="{28A0092B-C50C-407E-A947-70E740481C1C}">
                           <a14:useLocalDpi xmlns:a14="http://schemas.microsoft.com/office/drawing/2010/main" val="0"/>
@@ -13616,7 +13616,7 @@
                     </pic:cNvPicPr>
                   </pic:nvPicPr>
                   <pic:blipFill>
-                    <a:blip r:embed="rId63">
+                    <a:blip r:embed="rId64">
                       <a:extLst>
                         <a:ext uri="{28A0092B-C50C-407E-A947-70E740481C1C}">
                           <a14:useLocalDpi xmlns:a14="http://schemas.microsoft.com/office/drawing/2010/main" val="0"/>
@@ -13669,7 +13669,7 @@
                     </pic:cNvPicPr>
                   </pic:nvPicPr>
                   <pic:blipFill>
-                    <a:blip r:embed="rId64">
+                    <a:blip r:embed="rId65">
                       <a:extLst>
                         <a:ext uri="{28A0092B-C50C-407E-A947-70E740481C1C}">
                           <a14:useLocalDpi xmlns:a14="http://schemas.microsoft.com/office/drawing/2010/main" val="0"/>
@@ -13968,7 +13968,7 @@
                     <pic:cNvPicPr/>
                   </pic:nvPicPr>
                   <pic:blipFill>
-                    <a:blip r:embed="rId65" cstate="print">
+                    <a:blip r:embed="rId66" cstate="print">
                       <a:extLst>
                         <a:ext uri="{28A0092B-C50C-407E-A947-70E740481C1C}">
                           <a14:useLocalDpi xmlns:a14="http://schemas.microsoft.com/office/drawing/2010/main" val="0"/>
@@ -14027,7 +14027,7 @@
                     <pic:cNvPicPr/>
                   </pic:nvPicPr>
                   <pic:blipFill>
-                    <a:blip r:embed="rId66">
+                    <a:blip r:embed="rId67">
                       <a:extLst>
                         <a:ext uri="{28A0092B-C50C-407E-A947-70E740481C1C}">
                           <a14:useLocalDpi xmlns:a14="http://schemas.microsoft.com/office/drawing/2010/main" val="0"/>
@@ -14100,7 +14100,7 @@
                     <pic:cNvPicPr/>
                   </pic:nvPicPr>
                   <pic:blipFill>
-                    <a:blip r:embed="rId67" cstate="print">
+                    <a:blip r:embed="rId68" cstate="print">
                       <a:extLst>
                         <a:ext uri="{28A0092B-C50C-407E-A947-70E740481C1C}">
                           <a14:useLocalDpi xmlns:a14="http://schemas.microsoft.com/office/drawing/2010/main" val="0"/>
@@ -14276,7 +14276,7 @@
                     <pic:cNvPicPr/>
                   </pic:nvPicPr>
                   <pic:blipFill>
-                    <a:blip r:embed="rId68">
+                    <a:blip r:embed="rId69">
                       <a:extLst>
                         <a:ext uri="{28A0092B-C50C-407E-A947-70E740481C1C}">
                           <a14:useLocalDpi xmlns:a14="http://schemas.microsoft.com/office/drawing/2010/main" val="0"/>
@@ -14384,7 +14384,7 @@
                     <pic:cNvPicPr/>
                   </pic:nvPicPr>
                   <pic:blipFill>
-                    <a:blip r:embed="rId69">
+                    <a:blip r:embed="rId70">
                       <a:extLst>
                         <a:ext uri="{28A0092B-C50C-407E-A947-70E740481C1C}">
                           <a14:useLocalDpi xmlns:a14="http://schemas.microsoft.com/office/drawing/2010/main" val="0"/>
@@ -14555,7 +14555,7 @@
                     <pic:cNvPicPr/>
                   </pic:nvPicPr>
                   <pic:blipFill>
-                    <a:blip r:embed="rId70">
+                    <a:blip r:embed="rId71">
                       <a:extLst>
                         <a:ext uri="{28A0092B-C50C-407E-A947-70E740481C1C}">
                           <a14:useLocalDpi xmlns:a14="http://schemas.microsoft.com/office/drawing/2010/main" val="0"/>
@@ -14715,7 +14715,7 @@
                     </pic:cNvPicPr>
                   </pic:nvPicPr>
                   <pic:blipFill>
-                    <a:blip r:embed="rId71">
+                    <a:blip r:embed="rId72">
                       <a:extLst>
                         <a:ext uri="{28A0092B-C50C-407E-A947-70E740481C1C}">
                           <a14:useLocalDpi xmlns:a14="http://schemas.microsoft.com/office/drawing/2010/main" val="0"/>
@@ -14774,7 +14774,7 @@
                     </pic:cNvPicPr>
                   </pic:nvPicPr>
                   <pic:blipFill>
-                    <a:blip r:embed="rId72">
+                    <a:blip r:embed="rId73">
                       <a:extLst>
                         <a:ext uri="{28A0092B-C50C-407E-A947-70E740481C1C}">
                           <a14:useLocalDpi xmlns:a14="http://schemas.microsoft.com/office/drawing/2010/main" val="0"/>
@@ -14842,7 +14842,7 @@
                     </pic:cNvPicPr>
                   </pic:nvPicPr>
                   <pic:blipFill>
-                    <a:blip r:embed="rId73">
+                    <a:blip r:embed="rId74">
                       <a:extLst>
                         <a:ext uri="{28A0092B-C50C-407E-A947-70E740481C1C}">
                           <a14:useLocalDpi xmlns:a14="http://schemas.microsoft.com/office/drawing/2010/main" val="0"/>
@@ -14905,7 +14905,7 @@
                     </pic:cNvPicPr>
                   </pic:nvPicPr>
                   <pic:blipFill>
-                    <a:blip r:embed="rId74">
+                    <a:blip r:embed="rId75">
                       <a:extLst>
                         <a:ext uri="{28A0092B-C50C-407E-A947-70E740481C1C}">
                           <a14:useLocalDpi xmlns:a14="http://schemas.microsoft.com/office/drawing/2010/main" val="0"/>
@@ -14971,7 +14971,7 @@
                     <pic:cNvPicPr/>
                   </pic:nvPicPr>
                   <pic:blipFill>
-                    <a:blip r:embed="rId75">
+                    <a:blip r:embed="rId76">
                       <a:extLst>
                         <a:ext uri="{28A0092B-C50C-407E-A947-70E740481C1C}">
                           <a14:useLocalDpi xmlns:a14="http://schemas.microsoft.com/office/drawing/2010/main" val="0"/>
@@ -15324,8 +15324,18 @@
                               <w:pPr>
                                 <w:jc w:val="center"/>
                               </w:pPr>
+                              <w:ins w:id="147" w:author="Lane Lee" w:date="2022-02-07T12:36:00Z">
+                                <w:r>
+                                  <w:t>Concentrations</w:t>
+                                </w:r>
+                              </w:ins>
+                              <w:del w:id="148" w:author="Lane Lee" w:date="2022-02-07T12:36:00Z">
+                                <w:r>
+                                  <w:delText>Signal</w:delText>
+                                </w:r>
+                              </w:del>
                               <w:r>
-                                <w:t>Signal Relative to CO</w:t>
+                                <w:t xml:space="preserve"> Relative to CO</w:t>
                               </w:r>
                             </w:p>
                           </w:txbxContent>
@@ -15347,15 +15357,29 @@
             </mc:Choice>
             <mc:Fallback>
               <w:pict>
-                <v:shape w14:anchorId="7FC83420" id="_x0000_s1060" type="#_x0000_t202" style="position:absolute;margin-left:183pt;margin-top:93.75pt;width:84.75pt;height:110.6pt;z-index:-251492352;visibility:visible;mso-wrap-style:square;mso-width-percent:0;mso-height-percent:200;mso-wrap-distance-left:9pt;mso-wrap-distance-top:3.6pt;mso-wrap-distance-right:9pt;mso-wrap-distance-bottom:3.6pt;mso-position-horizontal:absolute;mso-position-horizontal-relative:text;mso-position-vertical:absolute;mso-position-vertical-relative:text;mso-width-percent:0;mso-height-percent:200;mso-width-relative:margin;mso-height-relative:margin;v-text-anchor:top" o:gfxdata="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" stroked="f">
+                <v:shapetype w14:anchorId="7FC83420" id="_x0000_t202" coordsize="21600,21600" o:spt="202" path="m,l,21600r21600,l21600,xe">
+                  <v:stroke joinstyle="miter"/>
+                  <v:path gradientshapeok="t" o:connecttype="rect"/>
+                </v:shapetype>
+                <v:shape id="_x0000_s1060" type="#_x0000_t202" style="position:absolute;margin-left:183pt;margin-top:93.75pt;width:84.75pt;height:110.6pt;z-index:-251492352;visibility:visible;mso-wrap-style:square;mso-width-percent:0;mso-height-percent:200;mso-wrap-distance-left:9pt;mso-wrap-distance-top:3.6pt;mso-wrap-distance-right:9pt;mso-wrap-distance-bottom:3.6pt;mso-position-horizontal:absolute;mso-position-horizontal-relative:text;mso-position-vertical:absolute;mso-position-vertical-relative:text;mso-width-percent:0;mso-height-percent:200;mso-width-relative:margin;mso-height-relative:margin;v-text-anchor:top" o:gfxdata="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" stroked="f">
                   <v:textbox style="mso-fit-shape-to-text:t">
                     <w:txbxContent>
                       <w:p>
                         <w:pPr>
                           <w:jc w:val="center"/>
                         </w:pPr>
+                        <w:ins w:id="149" w:author="Lane Lee" w:date="2022-02-07T12:36:00Z">
+                          <w:r>
+                            <w:t>Concentrations</w:t>
+                          </w:r>
+                        </w:ins>
+                        <w:del w:id="150" w:author="Lane Lee" w:date="2022-02-07T12:36:00Z">
+                          <w:r>
+                            <w:delText>Signal</w:delText>
+                          </w:r>
+                        </w:del>
                         <w:r>
-                          <w:t>Signal Relative to CO</w:t>
+                          <w:t xml:space="preserve"> Relative to CO</w:t>
                         </w:r>
                       </w:p>
                     </w:txbxContent>
@@ -15419,7 +15443,7 @@
                                 <w:rPr>
                                   <w:sz w:val="24"/>
                                 </w:rPr>
-                                <w:pPrChange w:id="147" w:author="Rogers, Alexander M." w:date="2018-10-15T15:57:00Z">
+                                <w:pPrChange w:id="151" w:author="Rogers, Alexander M." w:date="2018-10-15T15:57:00Z">
                                   <w:pPr/>
                                 </w:pPrChange>
                               </w:pPr>
@@ -15481,7 +15505,7 @@
     <w:p>
       <w:pPr>
         <w:rPr>
-          <w:ins w:id="148" w:author="Rogers, Alexander M." w:date="2018-10-15T15:57:00Z"/>
+          <w:ins w:id="152" w:author="Rogers, Alexander M." w:date="2018-10-15T15:57:00Z"/>
           <w:sz w:val="28"/>
         </w:rPr>
       </w:pPr>
@@ -15495,7 +15519,7 @@
               <m:begChr m:val="["/>
               <m:endChr m:val="]"/>
               <m:ctrlPr>
-                <w:ins w:id="149" w:author="Rogers, Alexander M." w:date="2018-10-15T15:57:00Z">
+                <w:ins w:id="153" w:author="Rogers, Alexander M." w:date="2018-10-15T15:57:00Z">
                   <w:rPr>
                     <w:rFonts w:ascii="Cambria Math" w:hAnsi="Cambria Math"/>
                     <w:i/>
@@ -15516,7 +15540,7 @@
                     </m:mc>
                   </m:mcs>
                   <m:ctrlPr>
-                    <w:ins w:id="150" w:author="Rogers, Alexander M." w:date="2018-10-15T15:57:00Z">
+                    <w:ins w:id="154" w:author="Rogers, Alexander M." w:date="2018-10-15T15:57:00Z">
                       <w:rPr>
                         <w:rFonts w:ascii="Cambria Math" w:hAnsi="Cambria Math"/>
                         <w:i/>
@@ -15530,7 +15554,7 @@
                     <m:sSup>
                       <m:sSupPr>
                         <m:ctrlPr>
-                          <w:ins w:id="151" w:author="Rogers, Alexander M." w:date="2018-10-15T15:57:00Z">
+                          <w:ins w:id="155" w:author="Rogers, Alexander M." w:date="2018-10-15T15:57:00Z">
                             <w:rPr>
                               <w:rFonts w:ascii="Cambria Math" w:hAnsi="Cambria Math"/>
                               <w:i/>
@@ -15543,7 +15567,7 @@
                         <m:sSub>
                           <m:sSubPr>
                             <m:ctrlPr>
-                              <w:ins w:id="152" w:author="Rogers, Alexander M." w:date="2018-10-15T15:57:00Z">
+                              <w:ins w:id="156" w:author="Rogers, Alexander M." w:date="2018-10-15T15:57:00Z">
                                 <w:rPr>
                                   <w:rFonts w:ascii="Cambria Math" w:hAnsi="Cambria Math"/>
                                   <w:i/>
@@ -15554,7 +15578,7 @@
                           </m:sSubPr>
                           <m:e>
                             <m:r>
-                              <w:ins w:id="153" w:author="Rogers, Alexander M." w:date="2018-10-15T15:57:00Z">
+                              <w:ins w:id="157" w:author="Rogers, Alexander M." w:date="2018-10-15T15:57:00Z">
                                 <w:rPr>
                                   <w:rFonts w:ascii="Cambria Math" w:hAnsi="Cambria Math"/>
                                   <w:sz w:val="28"/>
@@ -15565,7 +15589,7 @@
                           </m:e>
                           <m:sub>
                             <m:r>
-                              <w:ins w:id="154" w:author="Rogers, Alexander M." w:date="2018-10-15T15:57:00Z">
+                              <w:ins w:id="158" w:author="Rogers, Alexander M." w:date="2018-10-15T15:57:00Z">
                                 <w:rPr>
                                   <w:rFonts w:ascii="Cambria Math" w:hAnsi="Cambria Math"/>
                                   <w:sz w:val="28"/>
@@ -15578,7 +15602,7 @@
                       </m:e>
                       <m:sup>
                         <m:r>
-                          <w:ins w:id="155" w:author="Rogers, Alexander M." w:date="2018-10-15T15:57:00Z">
+                          <w:ins w:id="159" w:author="Rogers, Alexander M." w:date="2018-10-15T15:57:00Z">
                             <w:rPr>
                               <w:rFonts w:ascii="Cambria Math" w:hAnsi="Cambria Math"/>
                               <w:sz w:val="28"/>
@@ -15589,7 +15613,7 @@
                       </m:sup>
                     </m:sSup>
                     <m:ctrlPr>
-                      <w:ins w:id="156" w:author="Rogers, Alexander M." w:date="2018-10-15T15:57:00Z">
+                      <w:ins w:id="160" w:author="Rogers, Alexander M." w:date="2018-10-15T15:57:00Z">
                         <w:rPr>
                           <w:rFonts w:ascii="Cambria Math" w:eastAsia="Cambria Math" w:hAnsi="Cambria Math" w:cs="Cambria Math"/>
                           <w:i/>
@@ -15602,7 +15626,7 @@
                     <m:sSup>
                       <m:sSupPr>
                         <m:ctrlPr>
-                          <w:ins w:id="157" w:author="Rogers, Alexander M." w:date="2018-10-15T15:57:00Z">
+                          <w:ins w:id="161" w:author="Rogers, Alexander M." w:date="2018-10-15T15:57:00Z">
                             <w:rPr>
                               <w:rFonts w:ascii="Cambria Math" w:eastAsia="Cambria Math" w:hAnsi="Cambria Math" w:cs="Cambria Math"/>
                               <w:i/>
@@ -15615,7 +15639,7 @@
                         <m:sSub>
                           <m:sSubPr>
                             <m:ctrlPr>
-                              <w:ins w:id="158" w:author="Rogers, Alexander M." w:date="2018-10-15T15:57:00Z">
+                              <w:ins w:id="162" w:author="Rogers, Alexander M." w:date="2018-10-15T15:57:00Z">
                                 <w:rPr>
                                   <w:rFonts w:ascii="Cambria Math" w:eastAsia="Cambria Math" w:hAnsi="Cambria Math" w:cs="Cambria Math"/>
                                   <w:i/>
@@ -15626,7 +15650,7 @@
                           </m:sSubPr>
                           <m:e>
                             <m:r>
-                              <w:ins w:id="159" w:author="Rogers, Alexander M." w:date="2018-10-15T15:57:00Z">
+                              <w:ins w:id="163" w:author="Rogers, Alexander M." w:date="2018-10-15T15:57:00Z">
                                 <w:rPr>
                                   <w:rFonts w:ascii="Cambria Math" w:eastAsia="Cambria Math" w:hAnsi="Cambria Math" w:cs="Cambria Math"/>
                                   <w:sz w:val="28"/>
@@ -15637,7 +15661,7 @@
                           </m:e>
                           <m:sub>
                             <m:r>
-                              <w:ins w:id="160" w:author="Rogers, Alexander M." w:date="2018-10-15T15:57:00Z">
+                              <w:ins w:id="164" w:author="Rogers, Alexander M." w:date="2018-10-15T15:57:00Z">
                                 <w:rPr>
                                   <w:rFonts w:ascii="Cambria Math" w:eastAsia="Cambria Math" w:hAnsi="Cambria Math" w:cs="Cambria Math"/>
                                   <w:sz w:val="28"/>
@@ -15650,7 +15674,7 @@
                       </m:e>
                       <m:sup>
                         <m:r>
-                          <w:ins w:id="161" w:author="Rogers, Alexander M." w:date="2018-10-15T15:57:00Z">
+                          <w:ins w:id="165" w:author="Rogers, Alexander M." w:date="2018-10-15T15:57:00Z">
                             <w:rPr>
                               <w:rFonts w:ascii="Cambria Math" w:eastAsia="Cambria Math" w:hAnsi="Cambria Math" w:cs="Cambria Math"/>
                               <w:sz w:val="28"/>
@@ -15661,7 +15685,7 @@
                       </m:sup>
                     </m:sSup>
                     <m:ctrlPr>
-                      <w:ins w:id="162" w:author="Rogers, Alexander M." w:date="2018-10-15T15:57:00Z">
+                      <w:ins w:id="166" w:author="Rogers, Alexander M." w:date="2018-10-15T15:57:00Z">
                         <w:rPr>
                           <w:rFonts w:ascii="Cambria Math" w:eastAsia="Cambria Math" w:hAnsi="Cambria Math" w:cs="Cambria Math"/>
                           <w:i/>
@@ -15674,7 +15698,7 @@
                     <m:sSup>
                       <m:sSupPr>
                         <m:ctrlPr>
-                          <w:ins w:id="163" w:author="Rogers, Alexander M." w:date="2018-10-15T15:57:00Z">
+                          <w:ins w:id="167" w:author="Rogers, Alexander M." w:date="2018-10-15T15:57:00Z">
                             <w:rPr>
                               <w:rFonts w:ascii="Cambria Math" w:eastAsia="Cambria Math" w:hAnsi="Cambria Math" w:cs="Cambria Math"/>
                               <w:i/>
@@ -15687,7 +15711,7 @@
                         <m:sSub>
                           <m:sSubPr>
                             <m:ctrlPr>
-                              <w:ins w:id="164" w:author="Rogers, Alexander M." w:date="2018-10-15T15:57:00Z">
+                              <w:ins w:id="168" w:author="Rogers, Alexander M." w:date="2018-10-15T15:57:00Z">
                                 <w:rPr>
                                   <w:rFonts w:ascii="Cambria Math" w:eastAsia="Cambria Math" w:hAnsi="Cambria Math" w:cs="Cambria Math"/>
                                   <w:i/>
@@ -15698,7 +15722,7 @@
                           </m:sSubPr>
                           <m:e>
                             <m:r>
-                              <w:ins w:id="165" w:author="Rogers, Alexander M." w:date="2018-10-15T15:57:00Z">
+                              <w:ins w:id="169" w:author="Rogers, Alexander M." w:date="2018-10-15T15:57:00Z">
                                 <w:rPr>
                                   <w:rFonts w:ascii="Cambria Math" w:eastAsia="Cambria Math" w:hAnsi="Cambria Math" w:cs="Cambria Math"/>
                                   <w:sz w:val="28"/>
@@ -15709,7 +15733,7 @@
                           </m:e>
                           <m:sub>
                             <m:r>
-                              <w:ins w:id="166" w:author="Rogers, Alexander M." w:date="2018-10-15T15:57:00Z">
+                              <w:ins w:id="170" w:author="Rogers, Alexander M." w:date="2018-10-15T15:57:00Z">
                                 <w:rPr>
                                   <w:rFonts w:ascii="Cambria Math" w:eastAsia="Cambria Math" w:hAnsi="Cambria Math" w:cs="Cambria Math"/>
                                   <w:sz w:val="28"/>
@@ -15722,7 +15746,7 @@
                       </m:e>
                       <m:sup>
                         <m:r>
-                          <w:ins w:id="167" w:author="Rogers, Alexander M." w:date="2018-10-15T15:57:00Z">
+                          <w:ins w:id="171" w:author="Rogers, Alexander M." w:date="2018-10-15T15:57:00Z">
                             <w:rPr>
                               <w:rFonts w:ascii="Cambria Math" w:eastAsia="Cambria Math" w:hAnsi="Cambria Math" w:cs="Cambria Math"/>
                               <w:sz w:val="28"/>
@@ -15733,7 +15757,7 @@
                       </m:sup>
                     </m:sSup>
                     <m:ctrlPr>
-                      <w:ins w:id="168" w:author="Rogers, Alexander M." w:date="2018-10-15T15:57:00Z">
+                      <w:ins w:id="172" w:author="Rogers, Alexander M." w:date="2018-10-15T15:57:00Z">
                         <w:rPr>
                           <w:rFonts w:ascii="Cambria Math" w:eastAsia="Cambria Math" w:hAnsi="Cambria Math" w:cs="Cambria Math"/>
                           <w:i/>
@@ -15748,7 +15772,7 @@
                     <m:sSup>
                       <m:sSupPr>
                         <m:ctrlPr>
-                          <w:ins w:id="169" w:author="Rogers, Alexander M." w:date="2018-10-15T15:57:00Z">
+                          <w:ins w:id="173" w:author="Rogers, Alexander M." w:date="2018-10-15T15:57:00Z">
                             <w:rPr>
                               <w:rFonts w:ascii="Cambria Math" w:eastAsia="Cambria Math" w:hAnsi="Cambria Math" w:cs="Cambria Math"/>
                               <w:i/>
@@ -15761,7 +15785,7 @@
                         <m:sSub>
                           <m:sSubPr>
                             <m:ctrlPr>
-                              <w:ins w:id="170" w:author="Rogers, Alexander M." w:date="2018-10-15T15:57:00Z">
+                              <w:ins w:id="174" w:author="Rogers, Alexander M." w:date="2018-10-15T15:57:00Z">
                                 <w:rPr>
                                   <w:rFonts w:ascii="Cambria Math" w:eastAsia="Cambria Math" w:hAnsi="Cambria Math" w:cs="Cambria Math"/>
                                   <w:i/>
@@ -15772,7 +15796,7 @@
                           </m:sSubPr>
                           <m:e>
                             <m:r>
-                              <w:ins w:id="171" w:author="Rogers, Alexander M." w:date="2018-10-15T15:57:00Z">
+                              <w:ins w:id="175" w:author="Rogers, Alexander M." w:date="2018-10-15T15:57:00Z">
                                 <w:rPr>
                                   <w:rFonts w:ascii="Cambria Math" w:eastAsia="Cambria Math" w:hAnsi="Cambria Math" w:cs="Cambria Math"/>
                                   <w:sz w:val="28"/>
@@ -15783,7 +15807,7 @@
                           </m:e>
                           <m:sub>
                             <m:r>
-                              <w:ins w:id="172" w:author="Rogers, Alexander M." w:date="2018-10-15T15:57:00Z">
+                              <w:ins w:id="176" w:author="Rogers, Alexander M." w:date="2018-10-15T15:57:00Z">
                                 <w:rPr>
                                   <w:rFonts w:ascii="Cambria Math" w:eastAsia="Cambria Math" w:hAnsi="Cambria Math" w:cs="Cambria Math"/>
                                   <w:sz w:val="28"/>
@@ -15796,7 +15820,7 @@
                       </m:e>
                       <m:sup>
                         <m:r>
-                          <w:ins w:id="173" w:author="Rogers, Alexander M." w:date="2018-10-15T15:57:00Z">
+                          <w:ins w:id="177" w:author="Rogers, Alexander M." w:date="2018-10-15T15:57:00Z">
                             <w:rPr>
                               <w:rFonts w:ascii="Cambria Math" w:eastAsia="Cambria Math" w:hAnsi="Cambria Math" w:cs="Cambria Math"/>
                               <w:sz w:val="28"/>
@@ -15811,7 +15835,7 @@
                     <m:sSup>
                       <m:sSupPr>
                         <m:ctrlPr>
-                          <w:ins w:id="174" w:author="Rogers, Alexander M." w:date="2018-10-15T15:57:00Z">
+                          <w:ins w:id="178" w:author="Rogers, Alexander M." w:date="2018-10-15T15:57:00Z">
                             <w:rPr>
                               <w:rFonts w:ascii="Cambria Math" w:hAnsi="Cambria Math"/>
                               <w:i/>
@@ -15824,7 +15848,7 @@
                         <m:sSub>
                           <m:sSubPr>
                             <m:ctrlPr>
-                              <w:ins w:id="175" w:author="Rogers, Alexander M." w:date="2018-10-15T15:57:00Z">
+                              <w:ins w:id="179" w:author="Rogers, Alexander M." w:date="2018-10-15T15:57:00Z">
                                 <w:rPr>
                                   <w:rFonts w:ascii="Cambria Math" w:hAnsi="Cambria Math"/>
                                   <w:i/>
@@ -15835,7 +15859,7 @@
                           </m:sSubPr>
                           <m:e>
                             <m:r>
-                              <w:ins w:id="176" w:author="Rogers, Alexander M." w:date="2018-10-15T15:57:00Z">
+                              <w:ins w:id="180" w:author="Rogers, Alexander M." w:date="2018-10-15T15:57:00Z">
                                 <w:rPr>
                                   <w:rFonts w:ascii="Cambria Math" w:hAnsi="Cambria Math"/>
                                   <w:sz w:val="28"/>
@@ -15846,7 +15870,7 @@
                           </m:e>
                           <m:sub>
                             <m:r>
-                              <w:ins w:id="177" w:author="Rogers, Alexander M." w:date="2018-10-15T15:57:00Z">
+                              <w:ins w:id="181" w:author="Rogers, Alexander M." w:date="2018-10-15T15:57:00Z">
                                 <w:rPr>
                                   <w:rFonts w:ascii="Cambria Math" w:hAnsi="Cambria Math"/>
                                   <w:sz w:val="28"/>
@@ -15859,7 +15883,7 @@
                       </m:e>
                       <m:sup>
                         <m:r>
-                          <w:ins w:id="178" w:author="Rogers, Alexander M." w:date="2018-10-15T15:57:00Z">
+                          <w:ins w:id="182" w:author="Rogers, Alexander M." w:date="2018-10-15T15:57:00Z">
                             <w:rPr>
                               <w:rFonts w:ascii="Cambria Math" w:hAnsi="Cambria Math"/>
                               <w:sz w:val="28"/>
@@ -15870,7 +15894,7 @@
                       </m:sup>
                     </m:sSup>
                     <m:ctrlPr>
-                      <w:ins w:id="179" w:author="Rogers, Alexander M." w:date="2018-10-15T15:57:00Z">
+                      <w:ins w:id="183" w:author="Rogers, Alexander M." w:date="2018-10-15T15:57:00Z">
                         <w:rPr>
                           <w:rFonts w:ascii="Cambria Math" w:eastAsia="Cambria Math" w:hAnsi="Cambria Math" w:cs="Cambria Math"/>
                           <w:i/>
@@ -15883,7 +15907,7 @@
                     <m:sSup>
                       <m:sSupPr>
                         <m:ctrlPr>
-                          <w:ins w:id="180" w:author="Rogers, Alexander M." w:date="2018-10-15T15:57:00Z">
+                          <w:ins w:id="184" w:author="Rogers, Alexander M." w:date="2018-10-15T15:57:00Z">
                             <w:rPr>
                               <w:rFonts w:ascii="Cambria Math" w:eastAsia="Cambria Math" w:hAnsi="Cambria Math" w:cs="Cambria Math"/>
                               <w:i/>
@@ -15896,7 +15920,7 @@
                         <m:sSub>
                           <m:sSubPr>
                             <m:ctrlPr>
-                              <w:ins w:id="181" w:author="Rogers, Alexander M." w:date="2018-10-15T15:57:00Z">
+                              <w:ins w:id="185" w:author="Rogers, Alexander M." w:date="2018-10-15T15:57:00Z">
                                 <w:rPr>
                                   <w:rFonts w:ascii="Cambria Math" w:eastAsia="Cambria Math" w:hAnsi="Cambria Math" w:cs="Cambria Math"/>
                                   <w:i/>
@@ -15907,7 +15931,7 @@
                           </m:sSubPr>
                           <m:e>
                             <m:r>
-                              <w:ins w:id="182" w:author="Rogers, Alexander M." w:date="2018-10-15T15:57:00Z">
+                              <w:ins w:id="186" w:author="Rogers, Alexander M." w:date="2018-10-15T15:57:00Z">
                                 <w:rPr>
                                   <w:rFonts w:ascii="Cambria Math" w:eastAsia="Cambria Math" w:hAnsi="Cambria Math" w:cs="Cambria Math"/>
                                   <w:sz w:val="28"/>
@@ -15918,7 +15942,7 @@
                           </m:e>
                           <m:sub>
                             <m:r>
-                              <w:ins w:id="183" w:author="Rogers, Alexander M." w:date="2018-10-15T15:57:00Z">
+                              <w:ins w:id="187" w:author="Rogers, Alexander M." w:date="2018-10-15T15:57:00Z">
                                 <w:rPr>
                                   <w:rFonts w:ascii="Cambria Math" w:eastAsia="Cambria Math" w:hAnsi="Cambria Math" w:cs="Cambria Math"/>
                                   <w:sz w:val="28"/>
@@ -15931,7 +15955,7 @@
                       </m:e>
                       <m:sup>
                         <m:r>
-                          <w:ins w:id="184" w:author="Rogers, Alexander M." w:date="2018-10-15T15:57:00Z">
+                          <w:ins w:id="188" w:author="Rogers, Alexander M." w:date="2018-10-15T15:57:00Z">
                             <w:rPr>
                               <w:rFonts w:ascii="Cambria Math" w:eastAsia="Cambria Math" w:hAnsi="Cambria Math" w:cs="Cambria Math"/>
                               <w:sz w:val="28"/>
@@ -15948,7 +15972,7 @@
                     <m:sSup>
                       <m:sSupPr>
                         <m:ctrlPr>
-                          <w:ins w:id="185" w:author="Rogers, Alexander M." w:date="2018-10-15T15:57:00Z">
+                          <w:ins w:id="189" w:author="Rogers, Alexander M." w:date="2018-10-15T15:57:00Z">
                             <w:rPr>
                               <w:rFonts w:ascii="Cambria Math" w:hAnsi="Cambria Math"/>
                               <w:i/>
@@ -15961,7 +15985,7 @@
                         <m:sSub>
                           <m:sSubPr>
                             <m:ctrlPr>
-                              <w:ins w:id="186" w:author="Rogers, Alexander M." w:date="2018-10-15T15:57:00Z">
+                              <w:ins w:id="190" w:author="Rogers, Alexander M." w:date="2018-10-15T15:57:00Z">
                                 <w:rPr>
                                   <w:rFonts w:ascii="Cambria Math" w:hAnsi="Cambria Math"/>
                                   <w:i/>
@@ -15972,7 +15996,7 @@
                           </m:sSubPr>
                           <m:e>
                             <m:r>
-                              <w:ins w:id="187" w:author="Rogers, Alexander M." w:date="2018-10-15T15:57:00Z">
+                              <w:ins w:id="191" w:author="Rogers, Alexander M." w:date="2018-10-15T15:57:00Z">
                                 <w:rPr>
                                   <w:rFonts w:ascii="Cambria Math" w:hAnsi="Cambria Math"/>
                                   <w:sz w:val="28"/>
@@ -15983,7 +16007,7 @@
                           </m:e>
                           <m:sub>
                             <m:r>
-                              <w:ins w:id="188" w:author="Rogers, Alexander M." w:date="2018-10-15T15:57:00Z">
+                              <w:ins w:id="192" w:author="Rogers, Alexander M." w:date="2018-10-15T15:57:00Z">
                                 <w:rPr>
                                   <w:rFonts w:ascii="Cambria Math" w:hAnsi="Cambria Math"/>
                                   <w:sz w:val="28"/>
@@ -15996,7 +16020,7 @@
                       </m:e>
                       <m:sup>
                         <m:r>
-                          <w:ins w:id="189" w:author="Rogers, Alexander M." w:date="2018-10-15T15:57:00Z">
+                          <w:ins w:id="193" w:author="Rogers, Alexander M." w:date="2018-10-15T15:57:00Z">
                             <w:rPr>
                               <w:rFonts w:ascii="Cambria Math" w:hAnsi="Cambria Math"/>
                               <w:sz w:val="28"/>
@@ -16011,7 +16035,7 @@
                     <m:sSup>
                       <m:sSupPr>
                         <m:ctrlPr>
-                          <w:ins w:id="190" w:author="Rogers, Alexander M." w:date="2018-10-15T15:57:00Z">
+                          <w:ins w:id="194" w:author="Rogers, Alexander M." w:date="2018-10-15T15:57:00Z">
                             <w:rPr>
                               <w:rFonts w:ascii="Cambria Math" w:hAnsi="Cambria Math"/>
                               <w:i/>
@@ -16024,7 +16048,7 @@
                         <m:sSub>
                           <m:sSubPr>
                             <m:ctrlPr>
-                              <w:ins w:id="191" w:author="Rogers, Alexander M." w:date="2018-10-15T15:57:00Z">
+                              <w:ins w:id="195" w:author="Rogers, Alexander M." w:date="2018-10-15T15:57:00Z">
                                 <w:rPr>
                                   <w:rFonts w:ascii="Cambria Math" w:hAnsi="Cambria Math"/>
                                   <w:i/>
@@ -16035,7 +16059,7 @@
                           </m:sSubPr>
                           <m:e>
                             <m:r>
-                              <w:ins w:id="192" w:author="Rogers, Alexander M." w:date="2018-10-15T15:57:00Z">
+                              <w:ins w:id="196" w:author="Rogers, Alexander M." w:date="2018-10-15T15:57:00Z">
                                 <w:rPr>
                                   <w:rFonts w:ascii="Cambria Math" w:hAnsi="Cambria Math"/>
                                   <w:sz w:val="28"/>
@@ -16046,7 +16070,7 @@
                           </m:e>
                           <m:sub>
                             <m:r>
-                              <w:ins w:id="193" w:author="Rogers, Alexander M." w:date="2018-10-15T15:57:00Z">
+                              <w:ins w:id="197" w:author="Rogers, Alexander M." w:date="2018-10-15T15:57:00Z">
                                 <w:rPr>
                                   <w:rFonts w:ascii="Cambria Math" w:hAnsi="Cambria Math"/>
                                   <w:sz w:val="28"/>
@@ -16059,7 +16083,7 @@
                       </m:e>
                       <m:sup>
                         <m:r>
-                          <w:ins w:id="194" w:author="Rogers, Alexander M." w:date="2018-10-15T15:57:00Z">
+                          <w:ins w:id="198" w:author="Rogers, Alexander M." w:date="2018-10-15T15:57:00Z">
                             <w:rPr>
                               <w:rFonts w:ascii="Cambria Math" w:hAnsi="Cambria Math"/>
                               <w:sz w:val="28"/>
@@ -16070,7 +16094,7 @@
                       </m:sup>
                     </m:sSup>
                     <m:ctrlPr>
-                      <w:ins w:id="195" w:author="Rogers, Alexander M." w:date="2018-10-15T15:57:00Z">
+                      <w:ins w:id="199" w:author="Rogers, Alexander M." w:date="2018-10-15T15:57:00Z">
                         <w:rPr>
                           <w:rFonts w:ascii="Cambria Math" w:eastAsia="Cambria Math" w:hAnsi="Cambria Math" w:cs="Cambria Math"/>
                           <w:i/>
@@ -16083,7 +16107,7 @@
                     <m:sSup>
                       <m:sSupPr>
                         <m:ctrlPr>
-                          <w:ins w:id="196" w:author="Rogers, Alexander M." w:date="2018-10-15T15:57:00Z">
+                          <w:ins w:id="200" w:author="Rogers, Alexander M." w:date="2018-10-15T15:57:00Z">
                             <w:rPr>
                               <w:rFonts w:ascii="Cambria Math" w:eastAsia="Cambria Math" w:hAnsi="Cambria Math" w:cs="Cambria Math"/>
                               <w:i/>
@@ -16096,7 +16120,7 @@
                         <m:sSub>
                           <m:sSubPr>
                             <m:ctrlPr>
-                              <w:ins w:id="197" w:author="Rogers, Alexander M." w:date="2018-10-15T15:57:00Z">
+                              <w:ins w:id="201" w:author="Rogers, Alexander M." w:date="2018-10-15T15:57:00Z">
                                 <w:rPr>
                                   <w:rFonts w:ascii="Cambria Math" w:eastAsia="Cambria Math" w:hAnsi="Cambria Math" w:cs="Cambria Math"/>
                                   <w:i/>
@@ -16107,7 +16131,7 @@
                           </m:sSubPr>
                           <m:e>
                             <m:r>
-                              <w:ins w:id="198" w:author="Rogers, Alexander M." w:date="2018-10-15T15:57:00Z">
+                              <w:ins w:id="202" w:author="Rogers, Alexander M." w:date="2018-10-15T15:57:00Z">
                                 <w:rPr>
                                   <w:rFonts w:ascii="Cambria Math" w:eastAsia="Cambria Math" w:hAnsi="Cambria Math" w:cs="Cambria Math"/>
                                   <w:sz w:val="28"/>
@@ -16118,7 +16142,7 @@
                           </m:e>
                           <m:sub>
                             <m:r>
-                              <w:ins w:id="199" w:author="Rogers, Alexander M." w:date="2018-10-15T15:57:00Z">
+                              <w:ins w:id="203" w:author="Rogers, Alexander M." w:date="2018-10-15T15:57:00Z">
                                 <w:rPr>
                                   <w:rFonts w:ascii="Cambria Math" w:eastAsia="Cambria Math" w:hAnsi="Cambria Math" w:cs="Cambria Math"/>
                                   <w:sz w:val="28"/>
@@ -16131,7 +16155,7 @@
                       </m:e>
                       <m:sup>
                         <m:r>
-                          <w:ins w:id="200" w:author="Rogers, Alexander M." w:date="2018-10-15T15:57:00Z">
+                          <w:ins w:id="204" w:author="Rogers, Alexander M." w:date="2018-10-15T15:57:00Z">
                             <w:rPr>
                               <w:rFonts w:ascii="Cambria Math" w:eastAsia="Cambria Math" w:hAnsi="Cambria Math" w:cs="Cambria Math"/>
                               <w:sz w:val="28"/>
@@ -16151,7 +16175,7 @@
               <m:begChr m:val="["/>
               <m:endChr m:val="]"/>
               <m:ctrlPr>
-                <w:ins w:id="201" w:author="Rogers, Alexander M." w:date="2018-10-15T15:57:00Z">
+                <w:ins w:id="205" w:author="Rogers, Alexander M." w:date="2018-10-15T15:57:00Z">
                   <w:rPr>
                     <w:rFonts w:ascii="Cambria Math" w:hAnsi="Cambria Math"/>
                     <w:i/>
@@ -16172,7 +16196,7 @@
                     </m:mc>
                   </m:mcs>
                   <m:ctrlPr>
-                    <w:ins w:id="202" w:author="Rogers, Alexander M." w:date="2018-10-15T15:57:00Z">
+                    <w:ins w:id="206" w:author="Rogers, Alexander M." w:date="2018-10-15T15:57:00Z">
                       <w:rPr>
                         <w:rFonts w:ascii="Cambria Math" w:hAnsi="Cambria Math"/>
                         <w:i/>
@@ -16184,7 +16208,7 @@
                 <m:mr>
                   <m:e>
                     <m:r>
-                      <w:ins w:id="203" w:author="Rogers, Alexander M." w:date="2018-10-15T15:57:00Z">
+                      <w:ins w:id="207" w:author="Rogers, Alexander M." w:date="2018-10-15T15:57:00Z">
                         <w:rPr>
                           <w:rFonts w:ascii="Cambria Math" w:hAnsi="Cambria Math"/>
                           <w:sz w:val="28"/>
@@ -16195,7 +16219,7 @@
                     <m:sSubSup>
                       <m:sSubSupPr>
                         <m:ctrlPr>
-                          <w:ins w:id="204" w:author="Rogers, Alexander M." w:date="2018-10-15T15:57:00Z">
+                          <w:ins w:id="208" w:author="Rogers, Alexander M." w:date="2018-10-15T15:57:00Z">
                             <w:rPr>
                               <w:rFonts w:ascii="Cambria Math" w:hAnsi="Cambria Math"/>
                               <w:i/>
@@ -16206,7 +16230,7 @@
                       </m:sSubSupPr>
                       <m:e>
                         <m:r>
-                          <w:ins w:id="205" w:author="Rogers, Alexander M." w:date="2018-10-15T15:57:00Z">
+                          <w:ins w:id="209" w:author="Rogers, Alexander M." w:date="2018-10-15T15:57:00Z">
                             <w:rPr>
                               <w:rFonts w:ascii="Cambria Math" w:hAnsi="Cambria Math"/>
                               <w:sz w:val="28"/>
@@ -16225,7 +16249,7 @@
                     <m:sSubSup>
                       <m:sSubSupPr>
                         <m:ctrlPr>
-                          <w:ins w:id="206" w:author="Rogers, Alexander M." w:date="2018-10-15T15:57:00Z">
+                          <w:ins w:id="210" w:author="Rogers, Alexander M." w:date="2018-10-15T15:57:00Z">
                             <w:rPr>
                               <w:rFonts w:ascii="Cambria Math" w:hAnsi="Cambria Math"/>
                               <w:i/>
@@ -16236,7 +16260,7 @@
                       </m:sSubSupPr>
                       <m:e>
                         <m:r>
-                          <w:ins w:id="207" w:author="Rogers, Alexander M." w:date="2018-10-15T15:57:00Z">
+                          <w:ins w:id="211" w:author="Rogers, Alexander M." w:date="2018-10-15T15:57:00Z">
                             <w:rPr>
                               <w:rFonts w:ascii="Cambria Math" w:hAnsi="Cambria Math"/>
                               <w:sz w:val="28"/>
@@ -16249,7 +16273,7 @@
                       <m:sup/>
                     </m:sSubSup>
                     <m:ctrlPr>
-                      <w:ins w:id="208" w:author="Rogers, Alexander M." w:date="2018-10-15T15:57:00Z">
+                      <w:ins w:id="212" w:author="Rogers, Alexander M." w:date="2018-10-15T15:57:00Z">
                         <w:rPr>
                           <w:rFonts w:ascii="Cambria Math" w:eastAsia="Cambria Math" w:hAnsi="Cambria Math" w:cs="Cambria Math"/>
                           <w:i/>
@@ -16264,7 +16288,7 @@
                     <m:sSubSup>
                       <m:sSubSupPr>
                         <m:ctrlPr>
-                          <w:ins w:id="209" w:author="Rogers, Alexander M." w:date="2018-10-15T15:57:00Z">
+                          <w:ins w:id="213" w:author="Rogers, Alexander M." w:date="2018-10-15T15:57:00Z">
                             <w:rPr>
                               <w:rFonts w:ascii="Cambria Math" w:eastAsia="Cambria Math" w:hAnsi="Cambria Math" w:cs="Cambria Math"/>
                               <w:i/>
@@ -16275,7 +16299,7 @@
                       </m:sSubSupPr>
                       <m:e>
                         <m:r>
-                          <w:ins w:id="210" w:author="Rogers, Alexander M." w:date="2018-10-15T15:57:00Z">
+                          <w:ins w:id="214" w:author="Rogers, Alexander M." w:date="2018-10-15T15:57:00Z">
                             <w:rPr>
                               <w:rFonts w:ascii="Cambria Math" w:eastAsia="Cambria Math" w:hAnsi="Cambria Math" w:cs="Cambria Math"/>
                               <w:sz w:val="28"/>
@@ -16293,7 +16317,7 @@
             </m:e>
           </m:d>
           <m:r>
-            <w:ins w:id="211" w:author="Rogers, Alexander M." w:date="2018-10-15T15:57:00Z">
+            <w:ins w:id="215" w:author="Rogers, Alexander M." w:date="2018-10-15T15:57:00Z">
               <w:rPr>
                 <w:rFonts w:ascii="Cambria Math" w:hAnsi="Cambria Math"/>
                 <w:sz w:val="28"/>
@@ -16306,7 +16330,7 @@
               <m:begChr m:val="["/>
               <m:endChr m:val="]"/>
               <m:ctrlPr>
-                <w:ins w:id="212" w:author="Rogers, Alexander M." w:date="2018-10-15T15:57:00Z">
+                <w:ins w:id="216" w:author="Rogers, Alexander M." w:date="2018-10-15T15:57:00Z">
                   <w:rPr>
                     <w:rFonts w:ascii="Cambria Math" w:hAnsi="Cambria Math"/>
                     <w:i/>
@@ -16327,7 +16351,7 @@
                     </m:mc>
                   </m:mcs>
                   <m:ctrlPr>
-                    <w:ins w:id="213" w:author="Rogers, Alexander M." w:date="2018-10-15T15:57:00Z">
+                    <w:ins w:id="217" w:author="Rogers, Alexander M." w:date="2018-10-15T15:57:00Z">
                       <w:rPr>
                         <w:rFonts w:ascii="Cambria Math" w:hAnsi="Cambria Math"/>
                         <w:i/>
@@ -16341,7 +16365,7 @@
                     <m:sSubSup>
                       <m:sSubSupPr>
                         <m:ctrlPr>
-                          <w:ins w:id="214" w:author="Rogers, Alexander M." w:date="2018-10-15T15:57:00Z">
+                          <w:ins w:id="218" w:author="Rogers, Alexander M." w:date="2018-10-15T15:57:00Z">
                             <w:rPr>
                               <w:rFonts w:ascii="Cambria Math" w:hAnsi="Cambria Math"/>
                               <w:i/>
@@ -16352,7 +16376,7 @@
                       </m:sSubSupPr>
                       <m:e>
                         <m:r>
-                          <w:ins w:id="215" w:author="Rogers, Alexander M." w:date="2018-10-15T15:57:00Z">
+                          <w:ins w:id="219" w:author="Rogers, Alexander M." w:date="2018-10-15T15:57:00Z">
                             <w:rPr>
                               <w:rFonts w:ascii="Cambria Math" w:hAnsi="Cambria Math"/>
                               <w:sz w:val="28"/>
@@ -16363,7 +16387,7 @@
                       </m:e>
                       <m:sub>
                         <m:r>
-                          <w:ins w:id="216" w:author="Rogers, Alexander M." w:date="2018-10-15T15:57:00Z">
+                          <w:ins w:id="220" w:author="Rogers, Alexander M." w:date="2018-10-15T15:57:00Z">
                             <w:rPr>
                               <w:rFonts w:ascii="Cambria Math" w:hAnsi="Cambria Math"/>
                               <w:sz w:val="28"/>
@@ -16381,7 +16405,7 @@
                     <m:sSubSup>
                       <m:sSubSupPr>
                         <m:ctrlPr>
-                          <w:ins w:id="217" w:author="Rogers, Alexander M." w:date="2018-10-15T15:57:00Z">
+                          <w:ins w:id="221" w:author="Rogers, Alexander M." w:date="2018-10-15T15:57:00Z">
                             <w:rPr>
                               <w:rFonts w:ascii="Cambria Math" w:hAnsi="Cambria Math"/>
                               <w:i/>
@@ -16392,7 +16416,7 @@
                       </m:sSubSupPr>
                       <m:e>
                         <m:r>
-                          <w:ins w:id="218" w:author="Rogers, Alexander M." w:date="2018-10-15T15:57:00Z">
+                          <w:ins w:id="222" w:author="Rogers, Alexander M." w:date="2018-10-15T15:57:00Z">
                             <w:rPr>
                               <w:rFonts w:ascii="Cambria Math" w:hAnsi="Cambria Math"/>
                               <w:sz w:val="28"/>
@@ -16403,7 +16427,7 @@
                       </m:e>
                       <m:sub>
                         <m:r>
-                          <w:ins w:id="219" w:author="Rogers, Alexander M." w:date="2018-10-15T15:57:00Z">
+                          <w:ins w:id="223" w:author="Rogers, Alexander M." w:date="2018-10-15T15:57:00Z">
                             <w:rPr>
                               <w:rFonts w:ascii="Cambria Math" w:hAnsi="Cambria Math"/>
                               <w:sz w:val="28"/>
@@ -16415,7 +16439,7 @@
                       <m:sup/>
                     </m:sSubSup>
                     <m:ctrlPr>
-                      <w:ins w:id="220" w:author="Rogers, Alexander M." w:date="2018-10-15T15:57:00Z">
+                      <w:ins w:id="224" w:author="Rogers, Alexander M." w:date="2018-10-15T15:57:00Z">
                         <w:rPr>
                           <w:rFonts w:ascii="Cambria Math" w:eastAsia="Cambria Math" w:hAnsi="Cambria Math" w:cs="Cambria Math"/>
                           <w:i/>
@@ -16430,7 +16454,7 @@
                     <m:sSubSup>
                       <m:sSubSupPr>
                         <m:ctrlPr>
-                          <w:ins w:id="221" w:author="Rogers, Alexander M." w:date="2018-10-15T15:57:00Z">
+                          <w:ins w:id="225" w:author="Rogers, Alexander M." w:date="2018-10-15T15:57:00Z">
                             <w:rPr>
                               <w:rFonts w:ascii="Cambria Math" w:eastAsia="Cambria Math" w:hAnsi="Cambria Math" w:cs="Cambria Math"/>
                               <w:i/>
@@ -16441,7 +16465,7 @@
                       </m:sSubSupPr>
                       <m:e>
                         <m:r>
-                          <w:ins w:id="222" w:author="Rogers, Alexander M." w:date="2018-10-15T15:57:00Z">
+                          <w:ins w:id="226" w:author="Rogers, Alexander M." w:date="2018-10-15T15:57:00Z">
                             <w:rPr>
                               <w:rFonts w:ascii="Cambria Math" w:eastAsia="Cambria Math" w:hAnsi="Cambria Math" w:cs="Cambria Math"/>
                               <w:sz w:val="28"/>
@@ -16452,7 +16476,7 @@
                       </m:e>
                       <m:sub>
                         <m:r>
-                          <w:ins w:id="223" w:author="Rogers, Alexander M." w:date="2018-10-15T15:57:00Z">
+                          <w:ins w:id="227" w:author="Rogers, Alexander M." w:date="2018-10-15T15:57:00Z">
                             <w:rPr>
                               <w:rFonts w:ascii="Cambria Math" w:eastAsia="Cambria Math" w:hAnsi="Cambria Math" w:cs="Cambria Math"/>
                               <w:sz w:val="28"/>
@@ -16474,7 +16498,7 @@
     <w:p>
       <w:pPr>
         <w:rPr>
-          <w:ins w:id="224" w:author="Rogers, Alexander M." w:date="2018-10-15T15:57:00Z"/>
+          <w:ins w:id="228" w:author="Rogers, Alexander M." w:date="2018-10-15T15:57:00Z"/>
         </w:rPr>
       </w:pPr>
     </w:p>
@@ -16482,13 +16506,13 @@
       <w:pPr>
         <w:spacing w:line="480" w:lineRule="auto"/>
         <w:jc w:val="right"/>
-        <w:pPrChange w:id="225" w:author="Rogers, Alexander M." w:date="2018-10-15T15:57:00Z">
+        <w:pPrChange w:id="229" w:author="Rogers, Alexander M." w:date="2018-10-15T15:57:00Z">
           <w:pPr>
             <w:spacing w:line="480" w:lineRule="auto"/>
           </w:pPr>
         </w:pPrChange>
       </w:pPr>
-      <w:del w:id="226" w:author="Rogers, Alexander M." w:date="2018-10-15T15:21:00Z">
+      <w:del w:id="230" w:author="Rogers, Alexander M." w:date="2018-10-15T15:21:00Z">
         <w:r>
           <w:rPr>
             <w:noProof/>
@@ -16512,7 +16536,7 @@
                       </pic:cNvPicPr>
                     </pic:nvPicPr>
                     <pic:blipFill>
-                      <a:blip r:embed="rId76">
+                      <a:blip r:embed="rId77">
                         <a:extLst>
                           <a:ext uri="{28A0092B-C50C-407E-A947-70E740481C1C}">
                             <a14:useLocalDpi xmlns:a14="http://schemas.microsoft.com/office/drawing/2010/main" val="0"/>
@@ -17257,48 +17281,40 @@
         <w:t>:</w:t>
       </w:r>
       <w:r>
+        <w:t xml:space="preserve"> the Inverse Method and the Sequential Linear Subtraction Method (SLS Method). Both routes have comparative advantages and disadvantages. The SLS method is</w:t>
+      </w:r>
+      <w:r>
+        <w:t xml:space="preserve"> more accurate </w:t>
+      </w:r>
+      <w:r>
+        <w:t xml:space="preserve">and </w:t>
+      </w:r>
+      <w:proofErr w:type="gramStart"/>
+      <w:r>
+        <w:t>is able to</w:t>
+      </w:r>
+      <w:proofErr w:type="gramEnd"/>
+      <w:r>
+        <w:t xml:space="preserve"> accommodate larger ranges of</w:t>
+      </w:r>
+      <w:r>
+        <w:t xml:space="preserve"> data</w:t>
+      </w:r>
+      <w:r>
+        <w:t>.</w:t>
+      </w:r>
+      <w:r>
         <w:t xml:space="preserve"> </w:t>
       </w:r>
       <w:proofErr w:type="gramStart"/>
       <w:r>
-        <w:t>the</w:t>
+        <w:t>H</w:t>
+      </w:r>
+      <w:r>
+        <w:t>owever</w:t>
       </w:r>
       <w:proofErr w:type="gramEnd"/>
       <w:r>
-        <w:t xml:space="preserve"> Inverse Method and the Sequential Linear Subtraction Method (SLS Method). Both routes have comparative advantages and disadvantages. The SLS method is</w:t>
-      </w:r>
-      <w:r>
-        <w:t xml:space="preserve"> more accurate </w:t>
-      </w:r>
-      <w:r>
-        <w:t xml:space="preserve">and </w:t>
-      </w:r>
-      <w:proofErr w:type="gramStart"/>
-      <w:r>
-        <w:t>is able to</w:t>
-      </w:r>
-      <w:proofErr w:type="gramEnd"/>
-      <w:r>
-        <w:t xml:space="preserve"> accommodate larger ranges of</w:t>
-      </w:r>
-      <w:r>
-        <w:t xml:space="preserve"> data</w:t>
-      </w:r>
-      <w:r>
-        <w:t>.</w:t>
-      </w:r>
-      <w:r>
-        <w:t xml:space="preserve"> </w:t>
-      </w:r>
-      <w:proofErr w:type="gramStart"/>
-      <w:r>
-        <w:t>H</w:t>
-      </w:r>
-      <w:r>
-        <w:t>owever</w:t>
-      </w:r>
-      <w:proofErr w:type="gramEnd"/>
-      <w:r>
         <w:t xml:space="preserve"> the Inverse Method is notably faster</w:t>
       </w:r>
       <w:r>
@@ -17334,13 +17350,13 @@
       <w:pPr>
         <w:pStyle w:val="Heading2"/>
       </w:pPr>
-      <w:bookmarkStart w:id="227" w:name="_Toc519238877"/>
-      <w:bookmarkStart w:id="228" w:name="_Toc519240345"/>
+      <w:bookmarkStart w:id="231" w:name="_Toc519238877"/>
+      <w:bookmarkStart w:id="232" w:name="_Toc519240345"/>
       <w:r>
         <w:t>Inverse Method:</w:t>
       </w:r>
-      <w:bookmarkEnd w:id="227"/>
-      <w:bookmarkEnd w:id="228"/>
+      <w:bookmarkEnd w:id="231"/>
+      <w:bookmarkEnd w:id="232"/>
       <w:r>
         <w:t xml:space="preserve"> </w:t>
       </w:r>
@@ -17499,7 +17515,7 @@
                     <pic:cNvPicPr/>
                   </pic:nvPicPr>
                   <pic:blipFill>
-                    <a:blip r:embed="rId77"/>
+                    <a:blip r:embed="rId78"/>
                     <a:stretch>
                       <a:fillRect/>
                     </a:stretch>
@@ -17688,7 +17704,7 @@
                     <pic:cNvPicPr/>
                   </pic:nvPicPr>
                   <pic:blipFill>
-                    <a:blip r:embed="rId78"/>
+                    <a:blip r:embed="rId79"/>
                     <a:stretch>
                       <a:fillRect/>
                     </a:stretch>
@@ -17735,16 +17751,16 @@
       <w:pPr>
         <w:pStyle w:val="Heading2"/>
       </w:pPr>
-      <w:bookmarkStart w:id="229" w:name="_Toc519238878"/>
-      <w:bookmarkStart w:id="230" w:name="_Toc519240346"/>
+      <w:bookmarkStart w:id="233" w:name="_Toc519238878"/>
+      <w:bookmarkStart w:id="234" w:name="_Toc519240346"/>
       <w:r>
         <w:t>Sequential Linear Subtraction Method</w:t>
       </w:r>
       <w:r>
         <w:t>:</w:t>
       </w:r>
-      <w:bookmarkEnd w:id="229"/>
-      <w:bookmarkEnd w:id="230"/>
+      <w:bookmarkEnd w:id="233"/>
+      <w:bookmarkEnd w:id="234"/>
       <w:r>
         <w:t xml:space="preserve"> </w:t>
       </w:r>
@@ -17903,7 +17919,7 @@
                     <pic:cNvPicPr/>
                   </pic:nvPicPr>
                   <pic:blipFill>
-                    <a:blip r:embed="rId79"/>
+                    <a:blip r:embed="rId80"/>
                     <a:stretch>
                       <a:fillRect/>
                     </a:stretch>
@@ -17981,7 +17997,7 @@
                     <pic:cNvPicPr/>
                   </pic:nvPicPr>
                   <pic:blipFill>
-                    <a:blip r:embed="rId80"/>
+                    <a:blip r:embed="rId81"/>
                     <a:stretch>
                       <a:fillRect/>
                     </a:stretch>
@@ -18124,13 +18140,13 @@
       <w:pPr>
         <w:pStyle w:val="Heading2"/>
       </w:pPr>
-      <w:bookmarkStart w:id="231" w:name="_Toc519238879"/>
-      <w:bookmarkStart w:id="232" w:name="_Toc519240347"/>
+      <w:bookmarkStart w:id="235" w:name="_Toc519238879"/>
+      <w:bookmarkStart w:id="236" w:name="_Toc519240347"/>
       <w:r>
         <w:t>Finisher:</w:t>
       </w:r>
-      <w:bookmarkEnd w:id="231"/>
-      <w:bookmarkEnd w:id="232"/>
+      <w:bookmarkEnd w:id="235"/>
+      <w:bookmarkEnd w:id="236"/>
     </w:p>
     <w:p>
       <w:r>
@@ -18149,13 +18165,13 @@
       <w:pPr>
         <w:pStyle w:val="Heading3"/>
       </w:pPr>
-      <w:bookmarkStart w:id="233" w:name="_Toc519238880"/>
-      <w:bookmarkStart w:id="234" w:name="_Toc519240348"/>
+      <w:bookmarkStart w:id="237" w:name="_Toc519238880"/>
+      <w:bookmarkStart w:id="238" w:name="_Toc519240348"/>
       <w:r>
         <w:t>Brute:</w:t>
       </w:r>
-      <w:bookmarkEnd w:id="233"/>
-      <w:bookmarkEnd w:id="234"/>
+      <w:bookmarkEnd w:id="237"/>
+      <w:bookmarkEnd w:id="238"/>
       <w:r>
         <w:t xml:space="preserve"> </w:t>
       </w:r>
@@ -18370,7 +18386,7 @@
                     <pic:cNvPicPr/>
                   </pic:nvPicPr>
                   <pic:blipFill>
-                    <a:blip r:embed="rId81"/>
+                    <a:blip r:embed="rId82"/>
                     <a:stretch>
                       <a:fillRect/>
                     </a:stretch>
@@ -18406,13 +18422,13 @@
       <w:pPr>
         <w:pStyle w:val="Heading3"/>
       </w:pPr>
-      <w:bookmarkStart w:id="235" w:name="_Toc519238881"/>
-      <w:bookmarkStart w:id="236" w:name="_Toc519240349"/>
+      <w:bookmarkStart w:id="239" w:name="_Toc519238881"/>
+      <w:bookmarkStart w:id="240" w:name="_Toc519240349"/>
       <w:r>
         <w:t>Inverse:</w:t>
       </w:r>
-      <w:bookmarkEnd w:id="235"/>
-      <w:bookmarkEnd w:id="236"/>
+      <w:bookmarkEnd w:id="239"/>
+      <w:bookmarkEnd w:id="240"/>
     </w:p>
     <w:p>
       <w:r>
@@ -18583,7 +18599,7 @@
                     <pic:cNvPicPr/>
                   </pic:nvPicPr>
                   <pic:blipFill>
-                    <a:blip r:embed="rId82"/>
+                    <a:blip r:embed="rId83"/>
                     <a:stretch>
                       <a:fillRect/>
                     </a:stretch>
@@ -18634,11 +18650,11 @@
       <w:pPr>
         <w:pStyle w:val="Heading2"/>
       </w:pPr>
-      <w:bookmarkStart w:id="237" w:name="_Toc519240350"/>
+      <w:bookmarkStart w:id="241" w:name="_Toc519240350"/>
       <w:r>
         <w:t>Converting Relative Signals to Concentrations:</w:t>
       </w:r>
-      <w:bookmarkEnd w:id="237"/>
+      <w:bookmarkEnd w:id="241"/>
       <w:r>
         <w:t xml:space="preserve"> </w:t>
       </w:r>
@@ -18711,7 +18727,7 @@
                     <pic:cNvPicPr/>
                   </pic:nvPicPr>
                   <pic:blipFill>
-                    <a:blip r:embed="rId83">
+                    <a:blip r:embed="rId84">
                       <a:extLst>
                         <a:ext uri="{28A0092B-C50C-407E-A947-70E740481C1C}">
                           <a14:useLocalDpi xmlns:a14="http://schemas.microsoft.com/office/drawing/2010/main" val="0"/>
@@ -18752,8 +18768,8 @@
           <w:u w:val="single"/>
         </w:rPr>
       </w:pPr>
-      <w:bookmarkStart w:id="238" w:name="_Toc519238883"/>
-      <w:bookmarkStart w:id="239" w:name="_Toc519240351"/>
+      <w:bookmarkStart w:id="242" w:name="_Toc519238883"/>
+      <w:bookmarkStart w:id="243" w:name="_Toc519240351"/>
       <w:r>
         <w:rPr>
           <w:sz w:val="26"/>
@@ -18762,8 +18778,8 @@
         </w:rPr>
         <w:t>Signal Simulation</w:t>
       </w:r>
-      <w:bookmarkEnd w:id="238"/>
-      <w:bookmarkEnd w:id="239"/>
+      <w:bookmarkEnd w:id="242"/>
+      <w:bookmarkEnd w:id="243"/>
     </w:p>
     <w:p>
       <w:pPr>
@@ -18911,7 +18927,7 @@
                     <pic:cNvPicPr/>
                   </pic:nvPicPr>
                   <pic:blipFill>
-                    <a:blip r:embed="rId84"/>
+                    <a:blip r:embed="rId85"/>
                     <a:stretch>
                       <a:fillRect/>
                     </a:stretch>
@@ -18954,7 +18970,7 @@
                     <pic:cNvPicPr/>
                   </pic:nvPicPr>
                   <pic:blipFill>
-                    <a:blip r:embed="rId85"/>
+                    <a:blip r:embed="rId86"/>
                     <a:stretch>
                       <a:fillRect/>
                     </a:stretch>
@@ -19020,14 +19036,14 @@
       <w:pPr>
         <w:pStyle w:val="Heading1"/>
       </w:pPr>
-      <w:bookmarkStart w:id="240" w:name="_Toc519240352"/>
+      <w:bookmarkStart w:id="244" w:name="_Toc519240352"/>
       <w:r>
         <w:t xml:space="preserve">Appendix 1: </w:t>
       </w:r>
       <w:r>
         <w:t>JDX Converter</w:t>
       </w:r>
-      <w:bookmarkEnd w:id="240"/>
+      <w:bookmarkEnd w:id="244"/>
     </w:p>
     <w:p>
       <w:pPr>
@@ -19192,7 +19208,7 @@
                     <pic:cNvPicPr/>
                   </pic:nvPicPr>
                   <pic:blipFill>
-                    <a:blip r:embed="rId86">
+                    <a:blip r:embed="rId87">
                       <a:extLst>
                         <a:ext uri="{28A0092B-C50C-407E-A947-70E740481C1C}">
                           <a14:useLocalDpi xmlns:a14="http://schemas.microsoft.com/office/drawing/2010/main" val="0"/>
@@ -19363,7 +19379,7 @@
                     <pic:cNvPicPr/>
                   </pic:nvPicPr>
                   <pic:blipFill>
-                    <a:blip r:embed="rId87">
+                    <a:blip r:embed="rId88">
                       <a:extLst>
                         <a:ext uri="{28A0092B-C50C-407E-A947-70E740481C1C}">
                           <a14:useLocalDpi xmlns:a14="http://schemas.microsoft.com/office/drawing/2010/main" val="0"/>
@@ -19555,7 +19571,7 @@
                     <pic:cNvPicPr/>
                   </pic:nvPicPr>
                   <pic:blipFill>
-                    <a:blip r:embed="rId88"/>
+                    <a:blip r:embed="rId89"/>
                     <a:stretch>
                       <a:fillRect/>
                     </a:stretch>
@@ -19595,80 +19611,6 @@
             <wp:effectExtent l="0" t="0" r="1905" b="0"/>
             <wp:wrapSquare wrapText="bothSides"/>
             <wp:docPr id="12" name="Picture 6"/>
-            <wp:cNvGraphicFramePr>
-              <a:graphicFrameLocks xmlns:a="http://schemas.openxmlformats.org/drawingml/2006/main" noChangeAspect="1"/>
-            </wp:cNvGraphicFramePr>
-            <a:graphic xmlns:a="http://schemas.openxmlformats.org/drawingml/2006/main">
-              <a:graphicData uri="http://schemas.openxmlformats.org/drawingml/2006/picture">
-                <pic:pic xmlns:pic="http://schemas.openxmlformats.org/drawingml/2006/picture">
-                  <pic:nvPicPr>
-                    <pic:cNvPr id="0" name=""/>
-                    <pic:cNvPicPr/>
-                  </pic:nvPicPr>
-                  <pic:blipFill>
-                    <a:blip r:embed="rId89">
-                      <a:extLst>
-                        <a:ext uri="{28A0092B-C50C-407E-A947-70E740481C1C}">
-                          <a14:useLocalDpi xmlns:a14="http://schemas.microsoft.com/office/drawing/2010/main" val="0"/>
-                        </a:ext>
-                      </a:extLst>
-                    </a:blip>
-                    <a:stretch>
-                      <a:fillRect/>
-                    </a:stretch>
-                  </pic:blipFill>
-                  <pic:spPr>
-                    <a:xfrm>
-                      <a:off x="0" y="0"/>
-                      <a:ext cx="6322695" cy="180340"/>
-                    </a:xfrm>
-                    <a:prstGeom prst="rect">
-                      <a:avLst/>
-                    </a:prstGeom>
-                  </pic:spPr>
-                </pic:pic>
-              </a:graphicData>
-            </a:graphic>
-          </wp:anchor>
-        </w:drawing>
-      </w:r>
-      <w:r>
-        <w:t xml:space="preserve">Upon initialization, the user is faced with a choice: To load a csv file (such as the ReferenceInfo.csv file above) or to enter the files manually. </w:t>
-      </w:r>
-    </w:p>
-    <w:p/>
-    <w:p>
-      <w:r>
-        <w:t xml:space="preserve">If the user chooses </w:t>
-      </w:r>
-      <w:proofErr w:type="gramStart"/>
-      <w:r>
-        <w:t>yes</w:t>
-      </w:r>
-      <w:proofErr w:type="gramEnd"/>
-      <w:r>
-        <w:t xml:space="preserve"> he/she will type in the csv file’s name and the program will generate a reference fragment sheet and terminate. </w:t>
-      </w:r>
-    </w:p>
-    <w:p>
-      <w:r>
-        <w:rPr>
-          <w:noProof/>
-          <w:lang w:bidi="ar-SA"/>
-        </w:rPr>
-        <w:drawing>
-          <wp:anchor distT="0" distB="0" distL="114300" distR="114300" simplePos="0" relativeHeight="251782144" behindDoc="0" locked="0" layoutInCell="1" allowOverlap="1" wp14:anchorId="4DAB634E" wp14:editId="430D8020">
-            <wp:simplePos x="0" y="0"/>
-            <wp:positionH relativeFrom="column">
-              <wp:posOffset>0</wp:posOffset>
-            </wp:positionH>
-            <wp:positionV relativeFrom="paragraph">
-              <wp:posOffset>1905</wp:posOffset>
-            </wp:positionV>
-            <wp:extent cx="5943600" cy="561340"/>
-            <wp:effectExtent l="0" t="0" r="0" b="0"/>
-            <wp:wrapSquare wrapText="bothSides"/>
-            <wp:docPr id="14" name="Picture 7"/>
             <wp:cNvGraphicFramePr>
               <a:graphicFrameLocks xmlns:a="http://schemas.openxmlformats.org/drawingml/2006/main" noChangeAspect="1"/>
             </wp:cNvGraphicFramePr>
@@ -19694,6 +19636,80 @@
                   <pic:spPr>
                     <a:xfrm>
                       <a:off x="0" y="0"/>
+                      <a:ext cx="6322695" cy="180340"/>
+                    </a:xfrm>
+                    <a:prstGeom prst="rect">
+                      <a:avLst/>
+                    </a:prstGeom>
+                  </pic:spPr>
+                </pic:pic>
+              </a:graphicData>
+            </a:graphic>
+          </wp:anchor>
+        </w:drawing>
+      </w:r>
+      <w:r>
+        <w:t xml:space="preserve">Upon initialization, the user is faced with a choice: To load a csv file (such as the ReferenceInfo.csv file above) or to enter the files manually. </w:t>
+      </w:r>
+    </w:p>
+    <w:p/>
+    <w:p>
+      <w:r>
+        <w:t xml:space="preserve">If the user chooses </w:t>
+      </w:r>
+      <w:proofErr w:type="gramStart"/>
+      <w:r>
+        <w:t>yes</w:t>
+      </w:r>
+      <w:proofErr w:type="gramEnd"/>
+      <w:r>
+        <w:t xml:space="preserve"> he/she will type in the csv file’s name and the program will generate a reference fragment sheet and terminate. </w:t>
+      </w:r>
+    </w:p>
+    <w:p>
+      <w:r>
+        <w:rPr>
+          <w:noProof/>
+          <w:lang w:bidi="ar-SA"/>
+        </w:rPr>
+        <w:drawing>
+          <wp:anchor distT="0" distB="0" distL="114300" distR="114300" simplePos="0" relativeHeight="251782144" behindDoc="0" locked="0" layoutInCell="1" allowOverlap="1" wp14:anchorId="4DAB634E" wp14:editId="430D8020">
+            <wp:simplePos x="0" y="0"/>
+            <wp:positionH relativeFrom="column">
+              <wp:posOffset>0</wp:posOffset>
+            </wp:positionH>
+            <wp:positionV relativeFrom="paragraph">
+              <wp:posOffset>1905</wp:posOffset>
+            </wp:positionV>
+            <wp:extent cx="5943600" cy="561340"/>
+            <wp:effectExtent l="0" t="0" r="0" b="0"/>
+            <wp:wrapSquare wrapText="bothSides"/>
+            <wp:docPr id="14" name="Picture 7"/>
+            <wp:cNvGraphicFramePr>
+              <a:graphicFrameLocks xmlns:a="http://schemas.openxmlformats.org/drawingml/2006/main" noChangeAspect="1"/>
+            </wp:cNvGraphicFramePr>
+            <a:graphic xmlns:a="http://schemas.openxmlformats.org/drawingml/2006/main">
+              <a:graphicData uri="http://schemas.openxmlformats.org/drawingml/2006/picture">
+                <pic:pic xmlns:pic="http://schemas.openxmlformats.org/drawingml/2006/picture">
+                  <pic:nvPicPr>
+                    <pic:cNvPr id="0" name=""/>
+                    <pic:cNvPicPr/>
+                  </pic:nvPicPr>
+                  <pic:blipFill>
+                    <a:blip r:embed="rId91">
+                      <a:extLst>
+                        <a:ext uri="{28A0092B-C50C-407E-A947-70E740481C1C}">
+                          <a14:useLocalDpi xmlns:a14="http://schemas.microsoft.com/office/drawing/2010/main" val="0"/>
+                        </a:ext>
+                      </a:extLst>
+                    </a:blip>
+                    <a:stretch>
+                      <a:fillRect/>
+                    </a:stretch>
+                  </pic:blipFill>
+                  <pic:spPr>
+                    <a:xfrm>
+                      <a:off x="0" y="0"/>
                       <a:ext cx="5943600" cy="561340"/>
                     </a:xfrm>
                     <a:prstGeom prst="rect">
@@ -19738,7 +19754,7 @@
                     <pic:cNvPicPr/>
                   </pic:nvPicPr>
                   <pic:blipFill>
-                    <a:blip r:embed="rId91">
+                    <a:blip r:embed="rId92">
                       <a:extLst>
                         <a:ext uri="{28A0092B-C50C-407E-A947-70E740481C1C}">
                           <a14:useLocalDpi xmlns:a14="http://schemas.microsoft.com/office/drawing/2010/main" val="0"/>
@@ -19774,18 +19790,18 @@
       <w:pPr>
         <w:pStyle w:val="Heading1"/>
       </w:pPr>
-      <w:bookmarkStart w:id="241" w:name="_Toc519240353"/>
+      <w:bookmarkStart w:id="245" w:name="_Toc519240353"/>
       <w:r>
         <w:t xml:space="preserve">Appendix 2: </w:t>
       </w:r>
-      <w:commentRangeStart w:id="242"/>
+      <w:commentRangeStart w:id="246"/>
       <w:r>
         <w:t xml:space="preserve">Data Generation </w:t>
       </w:r>
       <w:r>
         <w:t>(Module)</w:t>
       </w:r>
-      <w:commentRangeEnd w:id="242"/>
+      <w:commentRangeEnd w:id="246"/>
       <w:r>
         <w:rPr>
           <w:rStyle w:val="CommentReference"/>
@@ -19793,9 +19809,9 @@
           <w:b w:val="0"/>
           <w:bCs w:val="0"/>
         </w:rPr>
-        <w:commentReference w:id="242"/>
-      </w:r>
-      <w:bookmarkEnd w:id="241"/>
+        <w:commentReference w:id="246"/>
+      </w:r>
+      <w:bookmarkEnd w:id="245"/>
     </w:p>
     <w:p>
       <w:r>
@@ -19838,7 +19854,7 @@
                     <pic:cNvPicPr/>
                   </pic:nvPicPr>
                   <pic:blipFill>
-                    <a:blip r:embed="rId92">
+                    <a:blip r:embed="rId93">
                       <a:extLst>
                         <a:ext uri="{28A0092B-C50C-407E-A947-70E740481C1C}">
                           <a14:useLocalDpi xmlns:a14="http://schemas.microsoft.com/office/drawing/2010/main" val="0"/>
@@ -20118,7 +20134,7 @@
                     <pic:cNvPicPr/>
                   </pic:nvPicPr>
                   <pic:blipFill>
-                    <a:blip r:embed="rId93" cstate="print">
+                    <a:blip r:embed="rId94" cstate="print">
                       <a:extLst>
                         <a:ext uri="{28A0092B-C50C-407E-A947-70E740481C1C}">
                           <a14:useLocalDpi xmlns:a14="http://schemas.microsoft.com/office/drawing/2010/main" val="0"/>
@@ -20187,7 +20203,7 @@
                     <pic:cNvPicPr/>
                   </pic:nvPicPr>
                   <pic:blipFill>
-                    <a:blip r:embed="rId94" cstate="print">
+                    <a:blip r:embed="rId95" cstate="print">
                       <a:extLst>
                         <a:ext uri="{28A0092B-C50C-407E-A947-70E740481C1C}">
                           <a14:useLocalDpi xmlns:a14="http://schemas.microsoft.com/office/drawing/2010/main" val="0"/>
@@ -20397,7 +20413,7 @@
                     <pic:cNvPicPr/>
                   </pic:nvPicPr>
                   <pic:blipFill>
-                    <a:blip r:embed="rId95">
+                    <a:blip r:embed="rId96">
                       <a:extLst>
                         <a:ext uri="{28A0092B-C50C-407E-A947-70E740481C1C}">
                           <a14:useLocalDpi xmlns:a14="http://schemas.microsoft.com/office/drawing/2010/main" val="0"/>
@@ -20456,7 +20472,7 @@
                     <pic:cNvPicPr/>
                   </pic:nvPicPr>
                   <pic:blipFill>
-                    <a:blip r:embed="rId96"/>
+                    <a:blip r:embed="rId97"/>
                     <a:stretch>
                       <a:fillRect/>
                     </a:stretch>
@@ -20521,7 +20537,7 @@
                     <pic:cNvPicPr/>
                   </pic:nvPicPr>
                   <pic:blipFill>
-                    <a:blip r:embed="rId97">
+                    <a:blip r:embed="rId98">
                       <a:extLst>
                         <a:ext uri="{28A0092B-C50C-407E-A947-70E740481C1C}">
                           <a14:useLocalDpi xmlns:a14="http://schemas.microsoft.com/office/drawing/2010/main" val="0"/>
@@ -20568,7 +20584,7 @@
 </file>
 
 <file path=word/comments.xml><?xml version="1.0" encoding="utf-8"?>
-<w:comments xmlns:wpc="http://schemas.microsoft.com/office/word/2010/wordprocessingCanvas" xmlns:cx="http://schemas.microsoft.com/office/drawing/2014/chartex" xmlns:cx1="http://schemas.microsoft.com/office/drawing/2015/9/8/chartex" xmlns:cx2="http://schemas.microsoft.com/office/drawing/2015/10/21/chartex" xmlns:cx3="http://schemas.microsoft.com/office/drawing/2016/5/9/chartex" xmlns:cx4="http://schemas.microsoft.com/office/drawing/2016/5/10/chartex" xmlns:cx5="http://schemas.microsoft.com/office/drawing/2016/5/11/chartex" xmlns:cx6="http://schemas.microsoft.com/office/drawing/2016/5/12/chartex" xmlns:cx7="http://schemas.microsoft.com/office/drawing/2016/5/13/chartex" xmlns:cx8="http://schemas.microsoft.com/office/drawing/2016/5/14/chartex" xmlns:mc="http://schemas.openxmlformats.org/markup-compatibility/2006" xmlns:aink="http://schemas.microsoft.com/office/drawing/2016/ink" xmlns:am3d="http://schemas.microsoft.com/office/drawing/2017/model3d" xmlns:o="urn:schemas-microsoft-com:office:office" xmlns:r="http://schemas.openxmlformats.org/officeDocument/2006/relationships" xmlns:m="http://schemas.openxmlformats.org/officeDocument/2006/math" xmlns:v="urn:schemas-microsoft-com:vml" xmlns:wp14="http://schemas.microsoft.com/office/word/2010/wordprocessingDrawing" xmlns:wp="http://schemas.openxmlformats.org/drawingml/2006/wordprocessingDrawing" xmlns:w10="urn:schemas-microsoft-com:office:word" xmlns:w="http://schemas.openxmlformats.org/wordprocessingml/2006/main" xmlns:w14="http://schemas.microsoft.com/office/word/2010/wordml" xmlns:w15="http://schemas.microsoft.com/office/word/2012/wordml" xmlns:w16cex="http://schemas.microsoft.com/office/word/2018/wordml/cex" xmlns:w16cid="http://schemas.microsoft.com/office/word/2016/wordml/cid" xmlns:w16="http://schemas.microsoft.com/office/word/2018/wordml" xmlns:w16se="http://schemas.microsoft.com/office/word/2015/wordml/symex" xmlns:wpg="http://schemas.microsoft.com/office/word/2010/wordprocessingGroup" xmlns:wpi="http://schemas.microsoft.com/office/word/2010/wordprocessingInk" xmlns:wne="http://schemas.microsoft.com/office/word/2006/wordml" xmlns:wps="http://schemas.microsoft.com/office/word/2010/wordprocessingShape" mc:Ignorable="w14 w15 w16se w16cid w16 w16cex wp14">
+<w:comments xmlns:wpc="http://schemas.microsoft.com/office/word/2010/wordprocessingCanvas" xmlns:cx="http://schemas.microsoft.com/office/drawing/2014/chartex" xmlns:cx1="http://schemas.microsoft.com/office/drawing/2015/9/8/chartex" xmlns:cx2="http://schemas.microsoft.com/office/drawing/2015/10/21/chartex" xmlns:cx3="http://schemas.microsoft.com/office/drawing/2016/5/9/chartex" xmlns:cx4="http://schemas.microsoft.com/office/drawing/2016/5/10/chartex" xmlns:cx5="http://schemas.microsoft.com/office/drawing/2016/5/11/chartex" xmlns:cx6="http://schemas.microsoft.com/office/drawing/2016/5/12/chartex" xmlns:cx7="http://schemas.microsoft.com/office/drawing/2016/5/13/chartex" xmlns:cx8="http://schemas.microsoft.com/office/drawing/2016/5/14/chartex" xmlns:mc="http://schemas.openxmlformats.org/markup-compatibility/2006" xmlns:aink="http://schemas.microsoft.com/office/drawing/2016/ink" xmlns:am3d="http://schemas.microsoft.com/office/drawing/2017/model3d" xmlns:o="urn:schemas-microsoft-com:office:office" xmlns:r="http://schemas.openxmlformats.org/officeDocument/2006/relationships" xmlns:m="http://schemas.openxmlformats.org/officeDocument/2006/math" xmlns:v="urn:schemas-microsoft-com:vml" xmlns:wp14="http://schemas.microsoft.com/office/word/2010/wordprocessingDrawing" xmlns:wp="http://schemas.openxmlformats.org/drawingml/2006/wordprocessingDrawing" xmlns:w10="urn:schemas-microsoft-com:office:word" xmlns:w="http://schemas.openxmlformats.org/wordprocessingml/2006/main" xmlns:w14="http://schemas.microsoft.com/office/word/2010/wordml" xmlns:w15="http://schemas.microsoft.com/office/word/2012/wordml" xmlns:w16cex="http://schemas.microsoft.com/office/word/2018/wordml/cex" xmlns:w16cid="http://schemas.microsoft.com/office/word/2016/wordml/cid" xmlns:w16="http://schemas.microsoft.com/office/word/2018/wordml" xmlns:w16sdtdh="http://schemas.microsoft.com/office/word/2020/wordml/sdtdatahash" xmlns:w16se="http://schemas.microsoft.com/office/word/2015/wordml/symex" xmlns:wpg="http://schemas.microsoft.com/office/word/2010/wordprocessingGroup" xmlns:wpi="http://schemas.microsoft.com/office/word/2010/wordprocessingInk" xmlns:wne="http://schemas.microsoft.com/office/word/2006/wordml" xmlns:wps="http://schemas.microsoft.com/office/word/2010/wordprocessingShape" mc:Ignorable="w14 w15 w16se w16cid w16 w16cex w16sdtdh wp14">
   <w:comment w:id="121" w:author="Yurik" w:date="2018-02-03T13:03:00Z" w:initials="Y">
     <w:p>
       <w:pPr>
@@ -20748,7 +20764,7 @@
       </w:r>
     </w:p>
   </w:comment>
-  <w:comment w:id="242" w:author="Yurik" w:date="2018-02-03T12:53:00Z" w:initials="Y">
+  <w:comment w:id="246" w:author="Yurik" w:date="2018-02-03T12:53:00Z" w:initials="Y">
     <w:p>
       <w:pPr>
         <w:pStyle w:val="CommentText"/>
@@ -20768,7 +20784,7 @@
 </file>
 
 <file path=word/commentsExtended.xml><?xml version="1.0" encoding="utf-8"?>
-<w15:commentsEx xmlns:wpc="http://schemas.microsoft.com/office/word/2010/wordprocessingCanvas" xmlns:cx="http://schemas.microsoft.com/office/drawing/2014/chartex" xmlns:cx1="http://schemas.microsoft.com/office/drawing/2015/9/8/chartex" xmlns:cx2="http://schemas.microsoft.com/office/drawing/2015/10/21/chartex" xmlns:cx3="http://schemas.microsoft.com/office/drawing/2016/5/9/chartex" xmlns:cx4="http://schemas.microsoft.com/office/drawing/2016/5/10/chartex" xmlns:cx5="http://schemas.microsoft.com/office/drawing/2016/5/11/chartex" xmlns:cx6="http://schemas.microsoft.com/office/drawing/2016/5/12/chartex" xmlns:cx7="http://schemas.microsoft.com/office/drawing/2016/5/13/chartex" xmlns:cx8="http://schemas.microsoft.com/office/drawing/2016/5/14/chartex" xmlns:mc="http://schemas.openxmlformats.org/markup-compatibility/2006" xmlns:aink="http://schemas.microsoft.com/office/drawing/2016/ink" xmlns:am3d="http://schemas.microsoft.com/office/drawing/2017/model3d" xmlns:o="urn:schemas-microsoft-com:office:office" xmlns:r="http://schemas.openxmlformats.org/officeDocument/2006/relationships" xmlns:m="http://schemas.openxmlformats.org/officeDocument/2006/math" xmlns:v="urn:schemas-microsoft-com:vml" xmlns:wp14="http://schemas.microsoft.com/office/word/2010/wordprocessingDrawing" xmlns:wp="http://schemas.openxmlformats.org/drawingml/2006/wordprocessingDrawing" xmlns:w10="urn:schemas-microsoft-com:office:word" xmlns:w="http://schemas.openxmlformats.org/wordprocessingml/2006/main" xmlns:w14="http://schemas.microsoft.com/office/word/2010/wordml" xmlns:w15="http://schemas.microsoft.com/office/word/2012/wordml" xmlns:w16cex="http://schemas.microsoft.com/office/word/2018/wordml/cex" xmlns:w16cid="http://schemas.microsoft.com/office/word/2016/wordml/cid" xmlns:w16="http://schemas.microsoft.com/office/word/2018/wordml" xmlns:w16se="http://schemas.microsoft.com/office/word/2015/wordml/symex" xmlns:wpg="http://schemas.microsoft.com/office/word/2010/wordprocessingGroup" xmlns:wpi="http://schemas.microsoft.com/office/word/2010/wordprocessingInk" xmlns:wne="http://schemas.microsoft.com/office/word/2006/wordml" xmlns:wps="http://schemas.microsoft.com/office/word/2010/wordprocessingShape" mc:Ignorable="w14 w15 w16se w16cid w16 w16cex wp14">
+<w15:commentsEx xmlns:wpc="http://schemas.microsoft.com/office/word/2010/wordprocessingCanvas" xmlns:cx="http://schemas.microsoft.com/office/drawing/2014/chartex" xmlns:cx1="http://schemas.microsoft.com/office/drawing/2015/9/8/chartex" xmlns:cx2="http://schemas.microsoft.com/office/drawing/2015/10/21/chartex" xmlns:cx3="http://schemas.microsoft.com/office/drawing/2016/5/9/chartex" xmlns:cx4="http://schemas.microsoft.com/office/drawing/2016/5/10/chartex" xmlns:cx5="http://schemas.microsoft.com/office/drawing/2016/5/11/chartex" xmlns:cx6="http://schemas.microsoft.com/office/drawing/2016/5/12/chartex" xmlns:cx7="http://schemas.microsoft.com/office/drawing/2016/5/13/chartex" xmlns:cx8="http://schemas.microsoft.com/office/drawing/2016/5/14/chartex" xmlns:mc="http://schemas.openxmlformats.org/markup-compatibility/2006" xmlns:aink="http://schemas.microsoft.com/office/drawing/2016/ink" xmlns:am3d="http://schemas.microsoft.com/office/drawing/2017/model3d" xmlns:o="urn:schemas-microsoft-com:office:office" xmlns:r="http://schemas.openxmlformats.org/officeDocument/2006/relationships" xmlns:m="http://schemas.openxmlformats.org/officeDocument/2006/math" xmlns:v="urn:schemas-microsoft-com:vml" xmlns:wp14="http://schemas.microsoft.com/office/word/2010/wordprocessingDrawing" xmlns:wp="http://schemas.openxmlformats.org/drawingml/2006/wordprocessingDrawing" xmlns:w10="urn:schemas-microsoft-com:office:word" xmlns:w="http://schemas.openxmlformats.org/wordprocessingml/2006/main" xmlns:w14="http://schemas.microsoft.com/office/word/2010/wordml" xmlns:w15="http://schemas.microsoft.com/office/word/2012/wordml" xmlns:w16cex="http://schemas.microsoft.com/office/word/2018/wordml/cex" xmlns:w16cid="http://schemas.microsoft.com/office/word/2016/wordml/cid" xmlns:w16="http://schemas.microsoft.com/office/word/2018/wordml" xmlns:w16sdtdh="http://schemas.microsoft.com/office/word/2020/wordml/sdtdatahash" xmlns:w16se="http://schemas.microsoft.com/office/word/2015/wordml/symex" xmlns:wpg="http://schemas.microsoft.com/office/word/2010/wordprocessingGroup" xmlns:wpi="http://schemas.microsoft.com/office/word/2010/wordprocessingInk" xmlns:wne="http://schemas.microsoft.com/office/word/2006/wordml" xmlns:wps="http://schemas.microsoft.com/office/word/2010/wordprocessingShape" mc:Ignorable="w14 w15 w16se w16cid w16 w16cex w16sdtdh wp14">
   <w15:commentEx w15:paraId="03090CF7" w15:done="0"/>
   <w15:commentEx w15:paraId="1A1FD4CD" w15:done="0"/>
   <w15:commentEx w15:paraId="73FB3B35" w15:done="0"/>
@@ -20780,8 +20796,21 @@
 </w15:commentsEx>
 </file>
 
+<file path=word/commentsExtensible.xml><?xml version="1.0" encoding="utf-8"?>
+<w16cex:commentsExtensible xmlns:wpc="http://schemas.microsoft.com/office/word/2010/wordprocessingCanvas" xmlns:cx="http://schemas.microsoft.com/office/drawing/2014/chartex" xmlns:cx1="http://schemas.microsoft.com/office/drawing/2015/9/8/chartex" xmlns:cx2="http://schemas.microsoft.com/office/drawing/2015/10/21/chartex" xmlns:cx3="http://schemas.microsoft.com/office/drawing/2016/5/9/chartex" xmlns:cx4="http://schemas.microsoft.com/office/drawing/2016/5/10/chartex" xmlns:cx5="http://schemas.microsoft.com/office/drawing/2016/5/11/chartex" xmlns:cx6="http://schemas.microsoft.com/office/drawing/2016/5/12/chartex" xmlns:cx7="http://schemas.microsoft.com/office/drawing/2016/5/13/chartex" xmlns:cx8="http://schemas.microsoft.com/office/drawing/2016/5/14/chartex" xmlns:mc="http://schemas.openxmlformats.org/markup-compatibility/2006" xmlns:aink="http://schemas.microsoft.com/office/drawing/2016/ink" xmlns:am3d="http://schemas.microsoft.com/office/drawing/2017/model3d" xmlns:o="urn:schemas-microsoft-com:office:office" xmlns:r="http://schemas.openxmlformats.org/officeDocument/2006/relationships" xmlns:m="http://schemas.openxmlformats.org/officeDocument/2006/math" xmlns:v="urn:schemas-microsoft-com:vml" xmlns:wp14="http://schemas.microsoft.com/office/word/2010/wordprocessingDrawing" xmlns:wp="http://schemas.openxmlformats.org/drawingml/2006/wordprocessingDrawing" xmlns:w10="urn:schemas-microsoft-com:office:word" xmlns:w="http://schemas.openxmlformats.org/wordprocessingml/2006/main" xmlns:w14="http://schemas.microsoft.com/office/word/2010/wordml" xmlns:w15="http://schemas.microsoft.com/office/word/2012/wordml" xmlns:w16cex="http://schemas.microsoft.com/office/word/2018/wordml/cex" xmlns:w16cid="http://schemas.microsoft.com/office/word/2016/wordml/cid" xmlns:w16="http://schemas.microsoft.com/office/word/2018/wordml" xmlns:w16sdtdh="http://schemas.microsoft.com/office/word/2020/wordml/sdtdatahash" xmlns:w16se="http://schemas.microsoft.com/office/word/2015/wordml/symex" xmlns:wpg="http://schemas.microsoft.com/office/word/2010/wordprocessingGroup" xmlns:wpi="http://schemas.microsoft.com/office/word/2010/wordprocessingInk" xmlns:wne="http://schemas.microsoft.com/office/word/2006/wordml" xmlns:wps="http://schemas.microsoft.com/office/word/2010/wordprocessingShape" mc:Ignorable="w14 w15 w16se w16cid w16 w16cex w16sdtdh wp14">
+  <w16cex:commentExtensible w16cex:durableId="1ED1ECF7" w16cex:dateUtc="2018-02-03T18:03:00Z"/>
+  <w16cex:commentExtensible w16cex:durableId="1ED1ECF8" w16cex:dateUtc="2018-02-03T18:13:00Z"/>
+  <w16cex:commentExtensible w16cex:durableId="1F6F2EE6" w16cex:dateUtc="2018-07-13T12:29:00Z"/>
+  <w16cex:commentExtensible w16cex:durableId="1ED1ECF9" w16cex:dateUtc="2018-02-03T19:09:00Z"/>
+  <w16cex:commentExtensible w16cex:durableId="1ED1ECFA" w16cex:dateUtc="2018-02-05T23:01:00Z"/>
+  <w16cex:commentExtensible w16cex:durableId="1ED1ECFB" w16cex:dateUtc="2016-07-14T18:29:00Z"/>
+  <w16cex:commentExtensible w16cex:durableId="1F6F2EEA" w16cex:dateUtc="2018-07-13T13:25:00Z"/>
+  <w16cex:commentExtensible w16cex:durableId="1ED1ECFC" w16cex:dateUtc="2018-02-03T17:53:00Z"/>
+</w16cex:commentsExtensible>
+</file>
+
 <file path=word/commentsIds.xml><?xml version="1.0" encoding="utf-8"?>
-<w16cid:commentsIds xmlns:wpc="http://schemas.microsoft.com/office/word/2010/wordprocessingCanvas" xmlns:cx="http://schemas.microsoft.com/office/drawing/2014/chartex" xmlns:cx1="http://schemas.microsoft.com/office/drawing/2015/9/8/chartex" xmlns:cx2="http://schemas.microsoft.com/office/drawing/2015/10/21/chartex" xmlns:cx3="http://schemas.microsoft.com/office/drawing/2016/5/9/chartex" xmlns:cx4="http://schemas.microsoft.com/office/drawing/2016/5/10/chartex" xmlns:cx5="http://schemas.microsoft.com/office/drawing/2016/5/11/chartex" xmlns:cx6="http://schemas.microsoft.com/office/drawing/2016/5/12/chartex" xmlns:cx7="http://schemas.microsoft.com/office/drawing/2016/5/13/chartex" xmlns:cx8="http://schemas.microsoft.com/office/drawing/2016/5/14/chartex" xmlns:mc="http://schemas.openxmlformats.org/markup-compatibility/2006" xmlns:aink="http://schemas.microsoft.com/office/drawing/2016/ink" xmlns:am3d="http://schemas.microsoft.com/office/drawing/2017/model3d" xmlns:o="urn:schemas-microsoft-com:office:office" xmlns:r="http://schemas.openxmlformats.org/officeDocument/2006/relationships" xmlns:m="http://schemas.openxmlformats.org/officeDocument/2006/math" xmlns:v="urn:schemas-microsoft-com:vml" xmlns:wp14="http://schemas.microsoft.com/office/word/2010/wordprocessingDrawing" xmlns:wp="http://schemas.openxmlformats.org/drawingml/2006/wordprocessingDrawing" xmlns:w10="urn:schemas-microsoft-com:office:word" xmlns:w="http://schemas.openxmlformats.org/wordprocessingml/2006/main" xmlns:w14="http://schemas.microsoft.com/office/word/2010/wordml" xmlns:w15="http://schemas.microsoft.com/office/word/2012/wordml" xmlns:w16cex="http://schemas.microsoft.com/office/word/2018/wordml/cex" xmlns:w16cid="http://schemas.microsoft.com/office/word/2016/wordml/cid" xmlns:w16="http://schemas.microsoft.com/office/word/2018/wordml" xmlns:w16se="http://schemas.microsoft.com/office/word/2015/wordml/symex" xmlns:wpg="http://schemas.microsoft.com/office/word/2010/wordprocessingGroup" xmlns:wpi="http://schemas.microsoft.com/office/word/2010/wordprocessingInk" xmlns:wne="http://schemas.microsoft.com/office/word/2006/wordml" xmlns:wps="http://schemas.microsoft.com/office/word/2010/wordprocessingShape" mc:Ignorable="w14 w15 w16se w16cid w16 w16cex wp14">
+<w16cid:commentsIds xmlns:wpc="http://schemas.microsoft.com/office/word/2010/wordprocessingCanvas" xmlns:cx="http://schemas.microsoft.com/office/drawing/2014/chartex" xmlns:cx1="http://schemas.microsoft.com/office/drawing/2015/9/8/chartex" xmlns:cx2="http://schemas.microsoft.com/office/drawing/2015/10/21/chartex" xmlns:cx3="http://schemas.microsoft.com/office/drawing/2016/5/9/chartex" xmlns:cx4="http://schemas.microsoft.com/office/drawing/2016/5/10/chartex" xmlns:cx5="http://schemas.microsoft.com/office/drawing/2016/5/11/chartex" xmlns:cx6="http://schemas.microsoft.com/office/drawing/2016/5/12/chartex" xmlns:cx7="http://schemas.microsoft.com/office/drawing/2016/5/13/chartex" xmlns:cx8="http://schemas.microsoft.com/office/drawing/2016/5/14/chartex" xmlns:mc="http://schemas.openxmlformats.org/markup-compatibility/2006" xmlns:aink="http://schemas.microsoft.com/office/drawing/2016/ink" xmlns:am3d="http://schemas.microsoft.com/office/drawing/2017/model3d" xmlns:o="urn:schemas-microsoft-com:office:office" xmlns:r="http://schemas.openxmlformats.org/officeDocument/2006/relationships" xmlns:m="http://schemas.openxmlformats.org/officeDocument/2006/math" xmlns:v="urn:schemas-microsoft-com:vml" xmlns:wp14="http://schemas.microsoft.com/office/word/2010/wordprocessingDrawing" xmlns:wp="http://schemas.openxmlformats.org/drawingml/2006/wordprocessingDrawing" xmlns:w10="urn:schemas-microsoft-com:office:word" xmlns:w="http://schemas.openxmlformats.org/wordprocessingml/2006/main" xmlns:w14="http://schemas.microsoft.com/office/word/2010/wordml" xmlns:w15="http://schemas.microsoft.com/office/word/2012/wordml" xmlns:w16cex="http://schemas.microsoft.com/office/word/2018/wordml/cex" xmlns:w16cid="http://schemas.microsoft.com/office/word/2016/wordml/cid" xmlns:w16="http://schemas.microsoft.com/office/word/2018/wordml" xmlns:w16sdtdh="http://schemas.microsoft.com/office/word/2020/wordml/sdtdatahash" xmlns:w16se="http://schemas.microsoft.com/office/word/2015/wordml/symex" xmlns:wpg="http://schemas.microsoft.com/office/word/2010/wordprocessingGroup" xmlns:wpi="http://schemas.microsoft.com/office/word/2010/wordprocessingInk" xmlns:wne="http://schemas.microsoft.com/office/word/2006/wordml" xmlns:wps="http://schemas.microsoft.com/office/word/2010/wordprocessingShape" mc:Ignorable="w14 w15 w16se w16cid w16 w16cex w16sdtdh wp14">
   <w16cid:commentId w16cid:paraId="03090CF7" w16cid:durableId="1ED1ECF7"/>
   <w16cid:commentId w16cid:paraId="1A1FD4CD" w16cid:durableId="1ED1ECF8"/>
   <w16cid:commentId w16cid:paraId="73FB3B35" w16cid:durableId="1F6F2EE6"/>
@@ -20794,7 +20823,7 @@
 </file>
 
 <file path=word/endnotes.xml><?xml version="1.0" encoding="utf-8"?>
-<w:endnotes xmlns:wpc="http://schemas.microsoft.com/office/word/2010/wordprocessingCanvas" xmlns:cx="http://schemas.microsoft.com/office/drawing/2014/chartex" xmlns:cx1="http://schemas.microsoft.com/office/drawing/2015/9/8/chartex" xmlns:cx2="http://schemas.microsoft.com/office/drawing/2015/10/21/chartex" xmlns:cx3="http://schemas.microsoft.com/office/drawing/2016/5/9/chartex" xmlns:cx4="http://schemas.microsoft.com/office/drawing/2016/5/10/chartex" xmlns:cx5="http://schemas.microsoft.com/office/drawing/2016/5/11/chartex" xmlns:cx6="http://schemas.microsoft.com/office/drawing/2016/5/12/chartex" xmlns:cx7="http://schemas.microsoft.com/office/drawing/2016/5/13/chartex" xmlns:cx8="http://schemas.microsoft.com/office/drawing/2016/5/14/chartex" xmlns:mc="http://schemas.openxmlformats.org/markup-compatibility/2006" xmlns:aink="http://schemas.microsoft.com/office/drawing/2016/ink" xmlns:am3d="http://schemas.microsoft.com/office/drawing/2017/model3d" xmlns:o="urn:schemas-microsoft-com:office:office" xmlns:r="http://schemas.openxmlformats.org/officeDocument/2006/relationships" xmlns:m="http://schemas.openxmlformats.org/officeDocument/2006/math" xmlns:v="urn:schemas-microsoft-com:vml" xmlns:wp14="http://schemas.microsoft.com/office/word/2010/wordprocessingDrawing" xmlns:wp="http://schemas.openxmlformats.org/drawingml/2006/wordprocessingDrawing" xmlns:w10="urn:schemas-microsoft-com:office:word" xmlns:w="http://schemas.openxmlformats.org/wordprocessingml/2006/main" xmlns:w14="http://schemas.microsoft.com/office/word/2010/wordml" xmlns:w15="http://schemas.microsoft.com/office/word/2012/wordml" xmlns:w16cex="http://schemas.microsoft.com/office/word/2018/wordml/cex" xmlns:w16cid="http://schemas.microsoft.com/office/word/2016/wordml/cid" xmlns:w16="http://schemas.microsoft.com/office/word/2018/wordml" xmlns:w16se="http://schemas.microsoft.com/office/word/2015/wordml/symex" xmlns:wpg="http://schemas.microsoft.com/office/word/2010/wordprocessingGroup" xmlns:wpi="http://schemas.microsoft.com/office/word/2010/wordprocessingInk" xmlns:wne="http://schemas.microsoft.com/office/word/2006/wordml" xmlns:wps="http://schemas.microsoft.com/office/word/2010/wordprocessingShape" mc:Ignorable="w14 w15 w16se w16cid w16 w16cex wp14">
+<w:endnotes xmlns:wpc="http://schemas.microsoft.com/office/word/2010/wordprocessingCanvas" xmlns:cx="http://schemas.microsoft.com/office/drawing/2014/chartex" xmlns:cx1="http://schemas.microsoft.com/office/drawing/2015/9/8/chartex" xmlns:cx2="http://schemas.microsoft.com/office/drawing/2015/10/21/chartex" xmlns:cx3="http://schemas.microsoft.com/office/drawing/2016/5/9/chartex" xmlns:cx4="http://schemas.microsoft.com/office/drawing/2016/5/10/chartex" xmlns:cx5="http://schemas.microsoft.com/office/drawing/2016/5/11/chartex" xmlns:cx6="http://schemas.microsoft.com/office/drawing/2016/5/12/chartex" xmlns:cx7="http://schemas.microsoft.com/office/drawing/2016/5/13/chartex" xmlns:cx8="http://schemas.microsoft.com/office/drawing/2016/5/14/chartex" xmlns:mc="http://schemas.openxmlformats.org/markup-compatibility/2006" xmlns:aink="http://schemas.microsoft.com/office/drawing/2016/ink" xmlns:am3d="http://schemas.microsoft.com/office/drawing/2017/model3d" xmlns:o="urn:schemas-microsoft-com:office:office" xmlns:r="http://schemas.openxmlformats.org/officeDocument/2006/relationships" xmlns:m="http://schemas.openxmlformats.org/officeDocument/2006/math" xmlns:v="urn:schemas-microsoft-com:vml" xmlns:wp14="http://schemas.microsoft.com/office/word/2010/wordprocessingDrawing" xmlns:wp="http://schemas.openxmlformats.org/drawingml/2006/wordprocessingDrawing" xmlns:w10="urn:schemas-microsoft-com:office:word" xmlns:w="http://schemas.openxmlformats.org/wordprocessingml/2006/main" xmlns:w14="http://schemas.microsoft.com/office/word/2010/wordml" xmlns:w15="http://schemas.microsoft.com/office/word/2012/wordml" xmlns:w16cex="http://schemas.microsoft.com/office/word/2018/wordml/cex" xmlns:w16cid="http://schemas.microsoft.com/office/word/2016/wordml/cid" xmlns:w16="http://schemas.microsoft.com/office/word/2018/wordml" xmlns:w16sdtdh="http://schemas.microsoft.com/office/word/2020/wordml/sdtdatahash" xmlns:w16se="http://schemas.microsoft.com/office/word/2015/wordml/symex" xmlns:wpg="http://schemas.microsoft.com/office/word/2010/wordprocessingGroup" xmlns:wpi="http://schemas.microsoft.com/office/word/2010/wordprocessingInk" xmlns:wne="http://schemas.microsoft.com/office/word/2006/wordml" xmlns:wps="http://schemas.microsoft.com/office/word/2010/wordprocessingShape" mc:Ignorable="w14 w15 w16se w16cid w16 w16cex w16sdtdh wp14">
   <w:endnote w:type="separator" w:id="-1">
     <w:p>
       <w:pPr>
@@ -20819,7 +20848,7 @@
 </file>
 
 <file path=word/footnotes.xml><?xml version="1.0" encoding="utf-8"?>
-<w:footnotes xmlns:wpc="http://schemas.microsoft.com/office/word/2010/wordprocessingCanvas" xmlns:cx="http://schemas.microsoft.com/office/drawing/2014/chartex" xmlns:cx1="http://schemas.microsoft.com/office/drawing/2015/9/8/chartex" xmlns:cx2="http://schemas.microsoft.com/office/drawing/2015/10/21/chartex" xmlns:cx3="http://schemas.microsoft.com/office/drawing/2016/5/9/chartex" xmlns:cx4="http://schemas.microsoft.com/office/drawing/2016/5/10/chartex" xmlns:cx5="http://schemas.microsoft.com/office/drawing/2016/5/11/chartex" xmlns:cx6="http://schemas.microsoft.com/office/drawing/2016/5/12/chartex" xmlns:cx7="http://schemas.microsoft.com/office/drawing/2016/5/13/chartex" xmlns:cx8="http://schemas.microsoft.com/office/drawing/2016/5/14/chartex" xmlns:mc="http://schemas.openxmlformats.org/markup-compatibility/2006" xmlns:aink="http://schemas.microsoft.com/office/drawing/2016/ink" xmlns:am3d="http://schemas.microsoft.com/office/drawing/2017/model3d" xmlns:o="urn:schemas-microsoft-com:office:office" xmlns:r="http://schemas.openxmlformats.org/officeDocument/2006/relationships" xmlns:m="http://schemas.openxmlformats.org/officeDocument/2006/math" xmlns:v="urn:schemas-microsoft-com:vml" xmlns:wp14="http://schemas.microsoft.com/office/word/2010/wordprocessingDrawing" xmlns:wp="http://schemas.openxmlformats.org/drawingml/2006/wordprocessingDrawing" xmlns:w10="urn:schemas-microsoft-com:office:word" xmlns:w="http://schemas.openxmlformats.org/wordprocessingml/2006/main" xmlns:w14="http://schemas.microsoft.com/office/word/2010/wordml" xmlns:w15="http://schemas.microsoft.com/office/word/2012/wordml" xmlns:w16cex="http://schemas.microsoft.com/office/word/2018/wordml/cex" xmlns:w16cid="http://schemas.microsoft.com/office/word/2016/wordml/cid" xmlns:w16="http://schemas.microsoft.com/office/word/2018/wordml" xmlns:w16se="http://schemas.microsoft.com/office/word/2015/wordml/symex" xmlns:wpg="http://schemas.microsoft.com/office/word/2010/wordprocessingGroup" xmlns:wpi="http://schemas.microsoft.com/office/word/2010/wordprocessingInk" xmlns:wne="http://schemas.microsoft.com/office/word/2006/wordml" xmlns:wps="http://schemas.microsoft.com/office/word/2010/wordprocessingShape" mc:Ignorable="w14 w15 w16se w16cid w16 w16cex wp14">
+<w:footnotes xmlns:wpc="http://schemas.microsoft.com/office/word/2010/wordprocessingCanvas" xmlns:cx="http://schemas.microsoft.com/office/drawing/2014/chartex" xmlns:cx1="http://schemas.microsoft.com/office/drawing/2015/9/8/chartex" xmlns:cx2="http://schemas.microsoft.com/office/drawing/2015/10/21/chartex" xmlns:cx3="http://schemas.microsoft.com/office/drawing/2016/5/9/chartex" xmlns:cx4="http://schemas.microsoft.com/office/drawing/2016/5/10/chartex" xmlns:cx5="http://schemas.microsoft.com/office/drawing/2016/5/11/chartex" xmlns:cx6="http://schemas.microsoft.com/office/drawing/2016/5/12/chartex" xmlns:cx7="http://schemas.microsoft.com/office/drawing/2016/5/13/chartex" xmlns:cx8="http://schemas.microsoft.com/office/drawing/2016/5/14/chartex" xmlns:mc="http://schemas.openxmlformats.org/markup-compatibility/2006" xmlns:aink="http://schemas.microsoft.com/office/drawing/2016/ink" xmlns:am3d="http://schemas.microsoft.com/office/drawing/2017/model3d" xmlns:o="urn:schemas-microsoft-com:office:office" xmlns:r="http://schemas.openxmlformats.org/officeDocument/2006/relationships" xmlns:m="http://schemas.openxmlformats.org/officeDocument/2006/math" xmlns:v="urn:schemas-microsoft-com:vml" xmlns:wp14="http://schemas.microsoft.com/office/word/2010/wordprocessingDrawing" xmlns:wp="http://schemas.openxmlformats.org/drawingml/2006/wordprocessingDrawing" xmlns:w10="urn:schemas-microsoft-com:office:word" xmlns:w="http://schemas.openxmlformats.org/wordprocessingml/2006/main" xmlns:w14="http://schemas.microsoft.com/office/word/2010/wordml" xmlns:w15="http://schemas.microsoft.com/office/word/2012/wordml" xmlns:w16cex="http://schemas.microsoft.com/office/word/2018/wordml/cex" xmlns:w16cid="http://schemas.microsoft.com/office/word/2016/wordml/cid" xmlns:w16="http://schemas.microsoft.com/office/word/2018/wordml" xmlns:w16sdtdh="http://schemas.microsoft.com/office/word/2020/wordml/sdtdatahash" xmlns:w16se="http://schemas.microsoft.com/office/word/2015/wordml/symex" xmlns:wpg="http://schemas.microsoft.com/office/word/2010/wordprocessingGroup" xmlns:wpi="http://schemas.microsoft.com/office/word/2010/wordprocessingInk" xmlns:wne="http://schemas.microsoft.com/office/word/2006/wordml" xmlns:wps="http://schemas.microsoft.com/office/word/2010/wordprocessingShape" mc:Ignorable="w14 w15 w16se w16cid w16 w16cex w16sdtdh wp14">
   <w:footnote w:type="separator" w:id="-1">
     <w:p>
       <w:pPr>
@@ -20844,7 +20873,7 @@
 </file>
 
 <file path=word/numbering.xml><?xml version="1.0" encoding="utf-8"?>
-<w:numbering xmlns:wpc="http://schemas.microsoft.com/office/word/2010/wordprocessingCanvas" xmlns:cx="http://schemas.microsoft.com/office/drawing/2014/chartex" xmlns:cx1="http://schemas.microsoft.com/office/drawing/2015/9/8/chartex" xmlns:cx2="http://schemas.microsoft.com/office/drawing/2015/10/21/chartex" xmlns:cx3="http://schemas.microsoft.com/office/drawing/2016/5/9/chartex" xmlns:cx4="http://schemas.microsoft.com/office/drawing/2016/5/10/chartex" xmlns:cx5="http://schemas.microsoft.com/office/drawing/2016/5/11/chartex" xmlns:cx6="http://schemas.microsoft.com/office/drawing/2016/5/12/chartex" xmlns:cx7="http://schemas.microsoft.com/office/drawing/2016/5/13/chartex" xmlns:cx8="http://schemas.microsoft.com/office/drawing/2016/5/14/chartex" xmlns:mc="http://schemas.openxmlformats.org/markup-compatibility/2006" xmlns:aink="http://schemas.microsoft.com/office/drawing/2016/ink" xmlns:am3d="http://schemas.microsoft.com/office/drawing/2017/model3d" xmlns:o="urn:schemas-microsoft-com:office:office" xmlns:r="http://schemas.openxmlformats.org/officeDocument/2006/relationships" xmlns:m="http://schemas.openxmlformats.org/officeDocument/2006/math" xmlns:v="urn:schemas-microsoft-com:vml" xmlns:wp14="http://schemas.microsoft.com/office/word/2010/wordprocessingDrawing" xmlns:wp="http://schemas.openxmlformats.org/drawingml/2006/wordprocessingDrawing" xmlns:w10="urn:schemas-microsoft-com:office:word" xmlns:w="http://schemas.openxmlformats.org/wordprocessingml/2006/main" xmlns:w14="http://schemas.microsoft.com/office/word/2010/wordml" xmlns:w15="http://schemas.microsoft.com/office/word/2012/wordml" xmlns:w16cex="http://schemas.microsoft.com/office/word/2018/wordml/cex" xmlns:w16cid="http://schemas.microsoft.com/office/word/2016/wordml/cid" xmlns:w16="http://schemas.microsoft.com/office/word/2018/wordml" xmlns:w16se="http://schemas.microsoft.com/office/word/2015/wordml/symex" xmlns:wpg="http://schemas.microsoft.com/office/word/2010/wordprocessingGroup" xmlns:wpi="http://schemas.microsoft.com/office/word/2010/wordprocessingInk" xmlns:wne="http://schemas.microsoft.com/office/word/2006/wordml" xmlns:wps="http://schemas.microsoft.com/office/word/2010/wordprocessingShape" mc:Ignorable="w14 w15 w16se w16cid w16 w16cex wp14">
+<w:numbering xmlns:wpc="http://schemas.microsoft.com/office/word/2010/wordprocessingCanvas" xmlns:cx="http://schemas.microsoft.com/office/drawing/2014/chartex" xmlns:cx1="http://schemas.microsoft.com/office/drawing/2015/9/8/chartex" xmlns:cx2="http://schemas.microsoft.com/office/drawing/2015/10/21/chartex" xmlns:cx3="http://schemas.microsoft.com/office/drawing/2016/5/9/chartex" xmlns:cx4="http://schemas.microsoft.com/office/drawing/2016/5/10/chartex" xmlns:cx5="http://schemas.microsoft.com/office/drawing/2016/5/11/chartex" xmlns:cx6="http://schemas.microsoft.com/office/drawing/2016/5/12/chartex" xmlns:cx7="http://schemas.microsoft.com/office/drawing/2016/5/13/chartex" xmlns:cx8="http://schemas.microsoft.com/office/drawing/2016/5/14/chartex" xmlns:mc="http://schemas.openxmlformats.org/markup-compatibility/2006" xmlns:aink="http://schemas.microsoft.com/office/drawing/2016/ink" xmlns:am3d="http://schemas.microsoft.com/office/drawing/2017/model3d" xmlns:o="urn:schemas-microsoft-com:office:office" xmlns:r="http://schemas.openxmlformats.org/officeDocument/2006/relationships" xmlns:m="http://schemas.openxmlformats.org/officeDocument/2006/math" xmlns:v="urn:schemas-microsoft-com:vml" xmlns:wp14="http://schemas.microsoft.com/office/word/2010/wordprocessingDrawing" xmlns:wp="http://schemas.openxmlformats.org/drawingml/2006/wordprocessingDrawing" xmlns:w10="urn:schemas-microsoft-com:office:word" xmlns:w="http://schemas.openxmlformats.org/wordprocessingml/2006/main" xmlns:w14="http://schemas.microsoft.com/office/word/2010/wordml" xmlns:w15="http://schemas.microsoft.com/office/word/2012/wordml" xmlns:w16cex="http://schemas.microsoft.com/office/word/2018/wordml/cex" xmlns:w16cid="http://schemas.microsoft.com/office/word/2016/wordml/cid" xmlns:w16="http://schemas.microsoft.com/office/word/2018/wordml" xmlns:w16sdtdh="http://schemas.microsoft.com/office/word/2020/wordml/sdtdatahash" xmlns:w16se="http://schemas.microsoft.com/office/word/2015/wordml/symex" xmlns:wpg="http://schemas.microsoft.com/office/word/2010/wordprocessingGroup" xmlns:wpi="http://schemas.microsoft.com/office/word/2010/wordprocessingInk" xmlns:wne="http://schemas.microsoft.com/office/word/2006/wordml" xmlns:wps="http://schemas.microsoft.com/office/word/2010/wordprocessingShape" mc:Ignorable="w14 w15 w16se w16cid w16 w16cex w16sdtdh wp14">
   <w:abstractNum w:abstractNumId="0" w15:restartNumberingAfterBreak="0">
     <w:nsid w:val="009912B4"/>
     <w:multiLevelType w:val="hybridMultilevel"/>
@@ -22187,7 +22216,7 @@
 </file>
 
 <file path=word/people.xml><?xml version="1.0" encoding="utf-8"?>
-<w15:people xmlns:wpc="http://schemas.microsoft.com/office/word/2010/wordprocessingCanvas" xmlns:cx="http://schemas.microsoft.com/office/drawing/2014/chartex" xmlns:cx1="http://schemas.microsoft.com/office/drawing/2015/9/8/chartex" xmlns:cx2="http://schemas.microsoft.com/office/drawing/2015/10/21/chartex" xmlns:cx3="http://schemas.microsoft.com/office/drawing/2016/5/9/chartex" xmlns:cx4="http://schemas.microsoft.com/office/drawing/2016/5/10/chartex" xmlns:cx5="http://schemas.microsoft.com/office/drawing/2016/5/11/chartex" xmlns:cx6="http://schemas.microsoft.com/office/drawing/2016/5/12/chartex" xmlns:cx7="http://schemas.microsoft.com/office/drawing/2016/5/13/chartex" xmlns:cx8="http://schemas.microsoft.com/office/drawing/2016/5/14/chartex" xmlns:mc="http://schemas.openxmlformats.org/markup-compatibility/2006" xmlns:aink="http://schemas.microsoft.com/office/drawing/2016/ink" xmlns:am3d="http://schemas.microsoft.com/office/drawing/2017/model3d" xmlns:o="urn:schemas-microsoft-com:office:office" xmlns:r="http://schemas.openxmlformats.org/officeDocument/2006/relationships" xmlns:m="http://schemas.openxmlformats.org/officeDocument/2006/math" xmlns:v="urn:schemas-microsoft-com:vml" xmlns:wp14="http://schemas.microsoft.com/office/word/2010/wordprocessingDrawing" xmlns:wp="http://schemas.openxmlformats.org/drawingml/2006/wordprocessingDrawing" xmlns:w10="urn:schemas-microsoft-com:office:word" xmlns:w="http://schemas.openxmlformats.org/wordprocessingml/2006/main" xmlns:w14="http://schemas.microsoft.com/office/word/2010/wordml" xmlns:w15="http://schemas.microsoft.com/office/word/2012/wordml" xmlns:w16cex="http://schemas.microsoft.com/office/word/2018/wordml/cex" xmlns:w16cid="http://schemas.microsoft.com/office/word/2016/wordml/cid" xmlns:w16="http://schemas.microsoft.com/office/word/2018/wordml" xmlns:w16se="http://schemas.microsoft.com/office/word/2015/wordml/symex" xmlns:wpg="http://schemas.microsoft.com/office/word/2010/wordprocessingGroup" xmlns:wpi="http://schemas.microsoft.com/office/word/2010/wordprocessingInk" xmlns:wne="http://schemas.microsoft.com/office/word/2006/wordml" xmlns:wps="http://schemas.microsoft.com/office/word/2010/wordprocessingShape" mc:Ignorable="w14 w15 w16se w16cid w16 w16cex wp14">
+<w15:people xmlns:wpc="http://schemas.microsoft.com/office/word/2010/wordprocessingCanvas" xmlns:cx="http://schemas.microsoft.com/office/drawing/2014/chartex" xmlns:cx1="http://schemas.microsoft.com/office/drawing/2015/9/8/chartex" xmlns:cx2="http://schemas.microsoft.com/office/drawing/2015/10/21/chartex" xmlns:cx3="http://schemas.microsoft.com/office/drawing/2016/5/9/chartex" xmlns:cx4="http://schemas.microsoft.com/office/drawing/2016/5/10/chartex" xmlns:cx5="http://schemas.microsoft.com/office/drawing/2016/5/11/chartex" xmlns:cx6="http://schemas.microsoft.com/office/drawing/2016/5/12/chartex" xmlns:cx7="http://schemas.microsoft.com/office/drawing/2016/5/13/chartex" xmlns:cx8="http://schemas.microsoft.com/office/drawing/2016/5/14/chartex" xmlns:mc="http://schemas.openxmlformats.org/markup-compatibility/2006" xmlns:aink="http://schemas.microsoft.com/office/drawing/2016/ink" xmlns:am3d="http://schemas.microsoft.com/office/drawing/2017/model3d" xmlns:o="urn:schemas-microsoft-com:office:office" xmlns:r="http://schemas.openxmlformats.org/officeDocument/2006/relationships" xmlns:m="http://schemas.openxmlformats.org/officeDocument/2006/math" xmlns:v="urn:schemas-microsoft-com:vml" xmlns:wp14="http://schemas.microsoft.com/office/word/2010/wordprocessingDrawing" xmlns:wp="http://schemas.openxmlformats.org/drawingml/2006/wordprocessingDrawing" xmlns:w10="urn:schemas-microsoft-com:office:word" xmlns:w="http://schemas.openxmlformats.org/wordprocessingml/2006/main" xmlns:w14="http://schemas.microsoft.com/office/word/2010/wordml" xmlns:w15="http://schemas.microsoft.com/office/word/2012/wordml" xmlns:w16cex="http://schemas.microsoft.com/office/word/2018/wordml/cex" xmlns:w16cid="http://schemas.microsoft.com/office/word/2016/wordml/cid" xmlns:w16="http://schemas.microsoft.com/office/word/2018/wordml" xmlns:w16sdtdh="http://schemas.microsoft.com/office/word/2020/wordml/sdtdatahash" xmlns:w16se="http://schemas.microsoft.com/office/word/2015/wordml/symex" xmlns:wpg="http://schemas.microsoft.com/office/word/2010/wordprocessingGroup" xmlns:wpi="http://schemas.microsoft.com/office/word/2010/wordprocessingInk" xmlns:wne="http://schemas.microsoft.com/office/word/2006/wordml" xmlns:wps="http://schemas.microsoft.com/office/word/2010/wordprocessingShape" mc:Ignorable="w14 w15 w16se w16cid w16 w16cex w16sdtdh wp14">
   <w15:person w15:author="Savara, Aditya Ashi">
     <w15:presenceInfo w15:providerId="AD" w15:userId="S::fvs@ornl.gov::bc9c198b-2e23-46a8-8b47-c28ea74074f7"/>
   </w15:person>
@@ -22200,11 +22229,14 @@
   <w15:person w15:author="Rogers, Alexander M.">
     <w15:presenceInfo w15:providerId="AD" w15:userId="S::7ar@ornl.gov::99bd899b-fafd-4a63-81e5-a5b10e50e423"/>
   </w15:person>
+  <w15:person w15:author="Lane Lee">
+    <w15:presenceInfo w15:providerId="Windows Live" w15:userId="f4bda48a8e8bf62b"/>
+  </w15:person>
 </w15:people>
 </file>
 
 <file path=word/styles.xml><?xml version="1.0" encoding="utf-8"?>
-<w:styles xmlns:mc="http://schemas.openxmlformats.org/markup-compatibility/2006" xmlns:r="http://schemas.openxmlformats.org/officeDocument/2006/relationships" xmlns:w="http://schemas.openxmlformats.org/wordprocessingml/2006/main" xmlns:w14="http://schemas.microsoft.com/office/word/2010/wordml" xmlns:w15="http://schemas.microsoft.com/office/word/2012/wordml" xmlns:w16cex="http://schemas.microsoft.com/office/word/2018/wordml/cex" xmlns:w16cid="http://schemas.microsoft.com/office/word/2016/wordml/cid" xmlns:w16="http://schemas.microsoft.com/office/word/2018/wordml" xmlns:w16se="http://schemas.microsoft.com/office/word/2015/wordml/symex" mc:Ignorable="w14 w15 w16se w16cid w16 w16cex">
+<w:styles xmlns:mc="http://schemas.openxmlformats.org/markup-compatibility/2006" xmlns:r="http://schemas.openxmlformats.org/officeDocument/2006/relationships" xmlns:w="http://schemas.openxmlformats.org/wordprocessingml/2006/main" xmlns:w14="http://schemas.microsoft.com/office/word/2010/wordml" xmlns:w15="http://schemas.microsoft.com/office/word/2012/wordml" xmlns:w16cex="http://schemas.microsoft.com/office/word/2018/wordml/cex" xmlns:w16cid="http://schemas.microsoft.com/office/word/2016/wordml/cid" xmlns:w16="http://schemas.microsoft.com/office/word/2018/wordml" xmlns:w16sdtdh="http://schemas.microsoft.com/office/word/2020/wordml/sdtdatahash" xmlns:w16se="http://schemas.microsoft.com/office/word/2015/wordml/symex" mc:Ignorable="w14 w15 w16se w16cid w16 w16cex w16sdtdh">
   <w:docDefaults>
     <w:rPrDefault>
       <w:rPr>

</xml_diff>